<commit_message>
Part 2 complete v2
</commit_message>
<xml_diff>
--- a/report.docx
+++ b/report.docx
@@ -60,51 +60,23 @@
           <w:rFonts w:asciiTheme="minorHAnsi" w:hAnsiTheme="minorHAnsi" w:cstheme="minorHAnsi"/>
           <w:b/>
         </w:rPr>
-        <w:t xml:space="preserve">: </w:t>
-      </w:r>
+        <w:t xml:space="preserve">: Username, </w:t>
+      </w:r>
+      <w:proofErr w:type="spellStart"/>
       <w:r>
         <w:rPr>
           <w:rFonts w:asciiTheme="minorHAnsi" w:hAnsiTheme="minorHAnsi" w:cstheme="minorHAnsi"/>
           <w:b/>
         </w:rPr>
-        <w:t>U</w:t>
-      </w:r>
+        <w:t>StudentID</w:t>
+      </w:r>
+      <w:proofErr w:type="spellEnd"/>
       <w:r>
         <w:rPr>
           <w:rFonts w:asciiTheme="minorHAnsi" w:hAnsiTheme="minorHAnsi" w:cstheme="minorHAnsi"/>
           <w:b/>
         </w:rPr>
-        <w:t xml:space="preserve">sername, </w:t>
-      </w:r>
-      <w:proofErr w:type="spellStart"/>
-      <w:r>
-        <w:rPr>
-          <w:rFonts w:asciiTheme="minorHAnsi" w:hAnsiTheme="minorHAnsi" w:cstheme="minorHAnsi"/>
-          <w:b/>
-        </w:rPr>
-        <w:t>S</w:t>
-      </w:r>
-      <w:r>
-        <w:rPr>
-          <w:rFonts w:asciiTheme="minorHAnsi" w:hAnsiTheme="minorHAnsi" w:cstheme="minorHAnsi"/>
-          <w:b/>
-        </w:rPr>
-        <w:t>tudentID</w:t>
-      </w:r>
-      <w:proofErr w:type="spellEnd"/>
-      <w:r>
-        <w:rPr>
-          <w:rFonts w:asciiTheme="minorHAnsi" w:hAnsiTheme="minorHAnsi" w:cstheme="minorHAnsi"/>
-          <w:b/>
-        </w:rPr>
-        <w:t>, N</w:t>
-      </w:r>
-      <w:r>
-        <w:rPr>
-          <w:rFonts w:asciiTheme="minorHAnsi" w:hAnsiTheme="minorHAnsi" w:cstheme="minorHAnsi"/>
-          <w:b/>
-        </w:rPr>
-        <w:t>ame, Parts responsible)</w:t>
+        <w:t>, Name, Parts responsible)</w:t>
       </w:r>
     </w:p>
     <w:p>
@@ -177,128 +149,52 @@
         <w:rPr>
           <w:rFonts w:asciiTheme="minorHAnsi" w:hAnsiTheme="minorHAnsi" w:cstheme="minorHAnsi"/>
         </w:rPr>
-        <w:t>Student ID used for publication type selection:</w:t>
-      </w:r>
-      <w:r>
-        <w:rPr>
-          <w:rFonts w:asciiTheme="minorHAnsi" w:hAnsiTheme="minorHAnsi" w:cstheme="minorHAnsi"/>
-        </w:rPr>
-        <w:t xml:space="preserve"> </w:t>
-      </w:r>
-      <w:proofErr w:type="gramStart"/>
-      <w:r>
-        <w:rPr>
-          <w:rFonts w:asciiTheme="minorHAnsi" w:hAnsiTheme="minorHAnsi" w:cstheme="minorHAnsi"/>
-        </w:rPr>
-        <w:t>davby024</w:t>
-      </w:r>
-      <w:proofErr w:type="gramEnd"/>
-    </w:p>
-    <w:p>
-      <w:pPr>
-        <w:pStyle w:val="Text"/>
-        <w:spacing w:after="0" w:line="264" w:lineRule="auto"/>
-        <w:rPr>
-          <w:rFonts w:asciiTheme="minorHAnsi" w:hAnsiTheme="minorHAnsi" w:cstheme="minorHAnsi"/>
-        </w:rPr>
-      </w:pPr>
-      <w:r>
-        <w:rPr>
-          <w:rFonts w:asciiTheme="minorHAnsi" w:hAnsiTheme="minorHAnsi" w:cstheme="minorHAnsi"/>
-        </w:rPr>
-        <w:t>Ma</w:t>
-      </w:r>
-      <w:r>
-        <w:rPr>
-          <w:rFonts w:asciiTheme="minorHAnsi" w:hAnsiTheme="minorHAnsi" w:cstheme="minorHAnsi"/>
-        </w:rPr>
-        <w:t>jor type</w:t>
-      </w:r>
-      <w:r>
-        <w:rPr>
-          <w:rFonts w:asciiTheme="minorHAnsi" w:hAnsiTheme="minorHAnsi" w:cstheme="minorHAnsi"/>
-        </w:rPr>
-        <w:t>: Article</w:t>
-      </w:r>
-      <w:r>
-        <w:rPr>
-          <w:rFonts w:asciiTheme="minorHAnsi" w:hAnsiTheme="minorHAnsi" w:cstheme="minorHAnsi"/>
-        </w:rPr>
-        <w:t xml:space="preserve"> (last digit is even)</w:t>
-      </w:r>
-    </w:p>
-    <w:p>
-      <w:pPr>
-        <w:pStyle w:val="Text"/>
-        <w:spacing w:after="0" w:line="264" w:lineRule="auto"/>
-        <w:rPr>
-          <w:rFonts w:asciiTheme="minorHAnsi" w:hAnsiTheme="minorHAnsi" w:cstheme="minorHAnsi"/>
-        </w:rPr>
-      </w:pPr>
-      <w:r>
-        <w:rPr>
-          <w:rFonts w:asciiTheme="minorHAnsi" w:hAnsiTheme="minorHAnsi" w:cstheme="minorHAnsi"/>
-        </w:rPr>
-        <w:t>Minor type</w:t>
-      </w:r>
-      <w:r>
-        <w:rPr>
-          <w:rFonts w:asciiTheme="minorHAnsi" w:hAnsiTheme="minorHAnsi" w:cstheme="minorHAnsi"/>
-        </w:rPr>
-        <w:t xml:space="preserve">: </w:t>
-      </w:r>
-      <w:r>
-        <w:rPr>
-          <w:rFonts w:asciiTheme="minorHAnsi" w:hAnsiTheme="minorHAnsi" w:cstheme="minorHAnsi"/>
-        </w:rPr>
-        <w:t>Book (4%</w:t>
-      </w:r>
-      <w:proofErr w:type="gramStart"/>
-      <w:r>
-        <w:rPr>
-          <w:rFonts w:asciiTheme="minorHAnsi" w:hAnsiTheme="minorHAnsi" w:cstheme="minorHAnsi"/>
-        </w:rPr>
-        <w:t>6</w:t>
-      </w:r>
-      <w:r>
-        <w:rPr>
-          <w:rFonts w:asciiTheme="minorHAnsi" w:hAnsiTheme="minorHAnsi" w:cstheme="minorHAnsi"/>
-        </w:rPr>
-        <w:t>)+</w:t>
-      </w:r>
-      <w:proofErr w:type="gramEnd"/>
-      <w:r>
-        <w:rPr>
-          <w:rFonts w:asciiTheme="minorHAnsi" w:hAnsiTheme="minorHAnsi" w:cstheme="minorHAnsi"/>
-        </w:rPr>
-        <w:t>1</w:t>
-      </w:r>
-      <w:r>
-        <w:rPr>
-          <w:rFonts w:asciiTheme="minorHAnsi" w:hAnsiTheme="minorHAnsi" w:cstheme="minorHAnsi"/>
-        </w:rPr>
-        <w:t xml:space="preserve"> = 5</w:t>
-      </w:r>
-    </w:p>
-    <w:p>
-      <w:pPr>
-        <w:pStyle w:val="Text"/>
-        <w:spacing w:after="0" w:line="264" w:lineRule="auto"/>
-        <w:rPr>
-          <w:rFonts w:asciiTheme="minorHAnsi" w:hAnsiTheme="minorHAnsi" w:cstheme="minorHAnsi"/>
-        </w:rPr>
-      </w:pPr>
-      <w:r>
-        <w:rPr>
-          <w:rFonts w:asciiTheme="minorHAnsi" w:hAnsiTheme="minorHAnsi" w:cstheme="minorHAnsi"/>
-        </w:rPr>
-        <w:t>Code used to retrieve your data</w:t>
-      </w:r>
-      <w:r>
-        <w:rPr>
-          <w:rFonts w:asciiTheme="minorHAnsi" w:hAnsiTheme="minorHAnsi" w:cstheme="minorHAnsi"/>
-        </w:rPr>
-        <w:t xml:space="preserve"> should be in </w:t>
+        <w:t>Student ID used for publication type selection: davby024</w:t>
+      </w:r>
+    </w:p>
+    <w:p>
+      <w:pPr>
+        <w:pStyle w:val="Text"/>
+        <w:spacing w:after="0" w:line="264" w:lineRule="auto"/>
+        <w:rPr>
+          <w:rFonts w:asciiTheme="minorHAnsi" w:hAnsiTheme="minorHAnsi" w:cstheme="minorHAnsi"/>
+        </w:rPr>
+      </w:pPr>
+      <w:r>
+        <w:rPr>
+          <w:rFonts w:asciiTheme="minorHAnsi" w:hAnsiTheme="minorHAnsi" w:cstheme="minorHAnsi"/>
+        </w:rPr>
+        <w:t>Major type: Article (last digit is even)</w:t>
+      </w:r>
+    </w:p>
+    <w:p>
+      <w:pPr>
+        <w:pStyle w:val="Text"/>
+        <w:spacing w:after="0" w:line="264" w:lineRule="auto"/>
+        <w:rPr>
+          <w:rFonts w:asciiTheme="minorHAnsi" w:hAnsiTheme="minorHAnsi" w:cstheme="minorHAnsi"/>
+        </w:rPr>
+      </w:pPr>
+      <w:r>
+        <w:rPr>
+          <w:rFonts w:asciiTheme="minorHAnsi" w:hAnsiTheme="minorHAnsi" w:cstheme="minorHAnsi"/>
+        </w:rPr>
+        <w:t>Minor type: Book (4%6)+1 = 5</w:t>
+      </w:r>
+    </w:p>
+    <w:p>
+      <w:pPr>
+        <w:pStyle w:val="Text"/>
+        <w:spacing w:after="0" w:line="264" w:lineRule="auto"/>
+        <w:rPr>
+          <w:rFonts w:asciiTheme="minorHAnsi" w:hAnsiTheme="minorHAnsi" w:cstheme="minorHAnsi"/>
+        </w:rPr>
+      </w:pPr>
+      <w:r>
+        <w:rPr>
+          <w:rFonts w:asciiTheme="minorHAnsi" w:hAnsiTheme="minorHAnsi" w:cstheme="minorHAnsi"/>
+        </w:rPr>
+        <w:t xml:space="preserve">Code used to retrieve your data should be in </w:t>
       </w:r>
       <w:proofErr w:type="spellStart"/>
       <w:r>
@@ -363,19 +259,7 @@
         <w:rPr>
           <w:rFonts w:asciiTheme="minorHAnsi" w:hAnsiTheme="minorHAnsi" w:cstheme="minorHAnsi"/>
         </w:rPr>
-        <w:t>Start schema definition</w:t>
-      </w:r>
-      <w:r>
-        <w:rPr>
-          <w:rFonts w:asciiTheme="minorHAnsi" w:hAnsiTheme="minorHAnsi" w:cstheme="minorHAnsi"/>
-        </w:rPr>
-        <w:t>s (fact table must be the first one).</w:t>
-      </w:r>
-      <w:r>
-        <w:rPr>
-          <w:rFonts w:asciiTheme="minorHAnsi" w:hAnsiTheme="minorHAnsi" w:cstheme="minorHAnsi"/>
-        </w:rPr>
-        <w:t xml:space="preserve"> </w:t>
+        <w:t xml:space="preserve">Start schema definitions (fact table must be the first one). </w:t>
       </w:r>
     </w:p>
     <w:p>
@@ -391,14 +275,7 @@
         <w:rPr>
           <w:rFonts w:asciiTheme="minorHAnsi" w:hAnsiTheme="minorHAnsi" w:cstheme="minorHAnsi"/>
         </w:rPr>
-        <w:t>Fact_</w:t>
-      </w:r>
-      <w:proofErr w:type="gramStart"/>
-      <w:r>
-        <w:rPr>
-          <w:rFonts w:asciiTheme="minorHAnsi" w:hAnsiTheme="minorHAnsi" w:cstheme="minorHAnsi"/>
-        </w:rPr>
-        <w:t>Publication</w:t>
+        <w:t>Fact_Publication</w:t>
       </w:r>
       <w:proofErr w:type="spellEnd"/>
       <w:r>
@@ -408,7 +285,6 @@
         <w:t>(</w:t>
       </w:r>
       <w:proofErr w:type="spellStart"/>
-      <w:proofErr w:type="gramEnd"/>
       <w:r>
         <w:rPr>
           <w:rFonts w:asciiTheme="minorHAnsi" w:hAnsiTheme="minorHAnsi" w:cstheme="minorHAnsi"/>
@@ -747,14 +623,340 @@
         <w:rPr>
           <w:rFonts w:asciiTheme="minorHAnsi" w:hAnsiTheme="minorHAnsi" w:cstheme="minorHAnsi"/>
         </w:rPr>
+        <w:t>Dim_Details</w:t>
+      </w:r>
+      <w:proofErr w:type="spellEnd"/>
+      <w:r>
+        <w:rPr>
+          <w:rFonts w:asciiTheme="minorHAnsi" w:hAnsiTheme="minorHAnsi" w:cstheme="minorHAnsi"/>
+        </w:rPr>
+        <w:t>(</w:t>
+      </w:r>
+      <w:proofErr w:type="spellStart"/>
+      <w:r>
+        <w:rPr>
+          <w:rFonts w:asciiTheme="minorHAnsi" w:hAnsiTheme="minorHAnsi" w:cstheme="minorHAnsi"/>
+        </w:rPr>
+        <w:t>details_id</w:t>
+      </w:r>
+      <w:proofErr w:type="spellEnd"/>
+      <w:r>
+        <w:rPr>
+          <w:rFonts w:asciiTheme="minorHAnsi" w:hAnsiTheme="minorHAnsi" w:cstheme="minorHAnsi"/>
+        </w:rPr>
+        <w:t xml:space="preserve">, title, vol, </w:t>
+      </w:r>
+      <w:proofErr w:type="spellStart"/>
+      <w:r>
+        <w:rPr>
+          <w:rFonts w:asciiTheme="minorHAnsi" w:hAnsiTheme="minorHAnsi" w:cstheme="minorHAnsi"/>
+        </w:rPr>
+        <w:t>nmbr</w:t>
+      </w:r>
+      <w:proofErr w:type="spellEnd"/>
+      <w:r>
+        <w:rPr>
+          <w:rFonts w:asciiTheme="minorHAnsi" w:hAnsiTheme="minorHAnsi" w:cstheme="minorHAnsi"/>
+        </w:rPr>
+        <w:t xml:space="preserve">, </w:t>
+      </w:r>
+      <w:proofErr w:type="spellStart"/>
+      <w:r>
+        <w:rPr>
+          <w:rFonts w:asciiTheme="minorHAnsi" w:hAnsiTheme="minorHAnsi" w:cstheme="minorHAnsi"/>
+        </w:rPr>
+        <w:t>pgs</w:t>
+      </w:r>
+      <w:proofErr w:type="spellEnd"/>
+      <w:r>
+        <w:rPr>
+          <w:rFonts w:asciiTheme="minorHAnsi" w:hAnsiTheme="minorHAnsi" w:cstheme="minorHAnsi"/>
+        </w:rPr>
+        <w:t>)</w:t>
+      </w:r>
+    </w:p>
+    <w:p>
+      <w:pPr>
+        <w:pStyle w:val="Text"/>
+        <w:spacing w:line="264" w:lineRule="auto"/>
+        <w:rPr>
+          <w:rFonts w:asciiTheme="minorHAnsi" w:hAnsiTheme="minorHAnsi" w:cstheme="minorHAnsi"/>
+        </w:rPr>
+      </w:pPr>
+      <w:proofErr w:type="spellStart"/>
+      <w:r>
+        <w:rPr>
+          <w:rFonts w:asciiTheme="minorHAnsi" w:hAnsiTheme="minorHAnsi" w:cstheme="minorHAnsi"/>
+        </w:rPr>
+        <w:t>details_id</w:t>
+      </w:r>
+      <w:proofErr w:type="spellEnd"/>
+      <w:r>
+        <w:rPr>
+          <w:rFonts w:asciiTheme="minorHAnsi" w:hAnsiTheme="minorHAnsi" w:cstheme="minorHAnsi"/>
+        </w:rPr>
+        <w:t xml:space="preserve"> (</w:t>
+      </w:r>
+      <w:r>
+        <w:rPr>
+          <w:rFonts w:asciiTheme="minorHAnsi" w:hAnsiTheme="minorHAnsi" w:cstheme="minorHAnsi"/>
+        </w:rPr>
+        <w:t>S</w:t>
+      </w:r>
+      <w:r>
+        <w:rPr>
+          <w:rFonts w:asciiTheme="minorHAnsi" w:hAnsiTheme="minorHAnsi" w:cstheme="minorHAnsi"/>
+        </w:rPr>
+        <w:t>K)</w:t>
+      </w:r>
+    </w:p>
+    <w:p>
+      <w:pPr>
+        <w:pStyle w:val="Text"/>
+        <w:spacing w:line="264" w:lineRule="auto"/>
+        <w:rPr>
+          <w:rFonts w:asciiTheme="minorHAnsi" w:hAnsiTheme="minorHAnsi" w:cstheme="minorHAnsi"/>
+        </w:rPr>
+      </w:pPr>
+    </w:p>
+    <w:p>
+      <w:pPr>
+        <w:pStyle w:val="Text"/>
+        <w:spacing w:line="264" w:lineRule="auto"/>
+        <w:rPr>
+          <w:rFonts w:asciiTheme="minorHAnsi" w:hAnsiTheme="minorHAnsi" w:cstheme="minorHAnsi"/>
+        </w:rPr>
+      </w:pPr>
+      <w:proofErr w:type="spellStart"/>
+      <w:r>
+        <w:rPr>
+          <w:rFonts w:asciiTheme="minorHAnsi" w:hAnsiTheme="minorHAnsi" w:cstheme="minorHAnsi"/>
+        </w:rPr>
+        <w:t>Dim_Author</w:t>
+      </w:r>
+      <w:proofErr w:type="spellEnd"/>
+      <w:r>
+        <w:rPr>
+          <w:rFonts w:asciiTheme="minorHAnsi" w:hAnsiTheme="minorHAnsi" w:cstheme="minorHAnsi"/>
+        </w:rPr>
+        <w:t>(</w:t>
+      </w:r>
+      <w:proofErr w:type="spellStart"/>
+      <w:r>
+        <w:rPr>
+          <w:rFonts w:asciiTheme="minorHAnsi" w:hAnsiTheme="minorHAnsi" w:cstheme="minorHAnsi"/>
+        </w:rPr>
+        <w:t>author_id</w:t>
+      </w:r>
+      <w:proofErr w:type="spellEnd"/>
+      <w:r>
+        <w:rPr>
+          <w:rFonts w:asciiTheme="minorHAnsi" w:hAnsiTheme="minorHAnsi" w:cstheme="minorHAnsi"/>
+        </w:rPr>
+        <w:t xml:space="preserve">, </w:t>
+      </w:r>
+      <w:proofErr w:type="spellStart"/>
+      <w:r>
+        <w:rPr>
+          <w:rFonts w:asciiTheme="minorHAnsi" w:hAnsiTheme="minorHAnsi" w:cstheme="minorHAnsi"/>
+        </w:rPr>
+        <w:t>author_name</w:t>
+      </w:r>
+      <w:proofErr w:type="spellEnd"/>
+      <w:r>
+        <w:rPr>
+          <w:rFonts w:asciiTheme="minorHAnsi" w:hAnsiTheme="minorHAnsi" w:cstheme="minorHAnsi"/>
+        </w:rPr>
+        <w:t xml:space="preserve">, </w:t>
+      </w:r>
+      <w:proofErr w:type="spellStart"/>
+      <w:r>
+        <w:rPr>
+          <w:rFonts w:asciiTheme="minorHAnsi" w:hAnsiTheme="minorHAnsi" w:cstheme="minorHAnsi"/>
+        </w:rPr>
+        <w:t>editor_name</w:t>
+      </w:r>
+      <w:proofErr w:type="spellEnd"/>
+      <w:r>
+        <w:rPr>
+          <w:rFonts w:asciiTheme="minorHAnsi" w:hAnsiTheme="minorHAnsi" w:cstheme="minorHAnsi"/>
+        </w:rPr>
+        <w:t>)</w:t>
+      </w:r>
+    </w:p>
+    <w:p>
+      <w:pPr>
+        <w:pStyle w:val="Text"/>
+        <w:spacing w:line="264" w:lineRule="auto"/>
+        <w:rPr>
+          <w:rFonts w:asciiTheme="minorHAnsi" w:hAnsiTheme="minorHAnsi" w:cstheme="minorHAnsi"/>
+        </w:rPr>
+      </w:pPr>
+      <w:proofErr w:type="spellStart"/>
+      <w:r>
+        <w:rPr>
+          <w:rFonts w:asciiTheme="minorHAnsi" w:hAnsiTheme="minorHAnsi" w:cstheme="minorHAnsi"/>
+        </w:rPr>
+        <w:t>author_id</w:t>
+      </w:r>
+      <w:proofErr w:type="spellEnd"/>
+      <w:r>
+        <w:rPr>
+          <w:rFonts w:asciiTheme="minorHAnsi" w:hAnsiTheme="minorHAnsi" w:cstheme="minorHAnsi"/>
+        </w:rPr>
+        <w:t xml:space="preserve"> (</w:t>
+      </w:r>
+      <w:r>
+        <w:rPr>
+          <w:rFonts w:asciiTheme="minorHAnsi" w:hAnsiTheme="minorHAnsi" w:cstheme="minorHAnsi"/>
+        </w:rPr>
+        <w:t>S</w:t>
+      </w:r>
+      <w:r>
+        <w:rPr>
+          <w:rFonts w:asciiTheme="minorHAnsi" w:hAnsiTheme="minorHAnsi" w:cstheme="minorHAnsi"/>
+        </w:rPr>
+        <w:t>K)</w:t>
+      </w:r>
+    </w:p>
+    <w:p>
+      <w:pPr>
+        <w:pStyle w:val="Text"/>
+        <w:spacing w:line="264" w:lineRule="auto"/>
+        <w:rPr>
+          <w:rFonts w:asciiTheme="minorHAnsi" w:hAnsiTheme="minorHAnsi" w:cstheme="minorHAnsi"/>
+        </w:rPr>
+      </w:pPr>
+    </w:p>
+    <w:p>
+      <w:pPr>
+        <w:pStyle w:val="Text"/>
+        <w:spacing w:line="264" w:lineRule="auto"/>
+        <w:rPr>
+          <w:rFonts w:asciiTheme="minorHAnsi" w:hAnsiTheme="minorHAnsi" w:cstheme="minorHAnsi"/>
+        </w:rPr>
+      </w:pPr>
+      <w:proofErr w:type="spellStart"/>
+      <w:r>
+        <w:rPr>
+          <w:rFonts w:asciiTheme="minorHAnsi" w:hAnsiTheme="minorHAnsi" w:cstheme="minorHAnsi"/>
+        </w:rPr>
+        <w:t>Dim_Publisher</w:t>
+      </w:r>
+      <w:proofErr w:type="spellEnd"/>
+      <w:r>
+        <w:rPr>
+          <w:rFonts w:asciiTheme="minorHAnsi" w:hAnsiTheme="minorHAnsi" w:cstheme="minorHAnsi"/>
+        </w:rPr>
+        <w:t>(</w:t>
+      </w:r>
+      <w:proofErr w:type="spellStart"/>
+      <w:r>
+        <w:rPr>
+          <w:rFonts w:asciiTheme="minorHAnsi" w:hAnsiTheme="minorHAnsi" w:cstheme="minorHAnsi"/>
+        </w:rPr>
+        <w:t>publisher_id</w:t>
+      </w:r>
+      <w:proofErr w:type="spellEnd"/>
+      <w:r>
+        <w:rPr>
+          <w:rFonts w:asciiTheme="minorHAnsi" w:hAnsiTheme="minorHAnsi" w:cstheme="minorHAnsi"/>
+        </w:rPr>
+        <w:t xml:space="preserve">, </w:t>
+      </w:r>
+      <w:proofErr w:type="spellStart"/>
+      <w:r>
+        <w:rPr>
+          <w:rFonts w:asciiTheme="minorHAnsi" w:hAnsiTheme="minorHAnsi" w:cstheme="minorHAnsi"/>
+        </w:rPr>
+        <w:t>publisher_name</w:t>
+      </w:r>
+      <w:proofErr w:type="spellEnd"/>
+      <w:r>
+        <w:rPr>
+          <w:rFonts w:asciiTheme="minorHAnsi" w:hAnsiTheme="minorHAnsi" w:cstheme="minorHAnsi"/>
+        </w:rPr>
+        <w:t xml:space="preserve">, </w:t>
+      </w:r>
+      <w:proofErr w:type="spellStart"/>
+      <w:r>
+        <w:rPr>
+          <w:rFonts w:asciiTheme="minorHAnsi" w:hAnsiTheme="minorHAnsi" w:cstheme="minorHAnsi"/>
+        </w:rPr>
+        <w:t>journal_name</w:t>
+      </w:r>
+      <w:proofErr w:type="spellEnd"/>
+      <w:r>
+        <w:rPr>
+          <w:rFonts w:asciiTheme="minorHAnsi" w:hAnsiTheme="minorHAnsi" w:cstheme="minorHAnsi"/>
+        </w:rPr>
+        <w:t>)</w:t>
+      </w:r>
+    </w:p>
+    <w:p>
+      <w:pPr>
+        <w:pStyle w:val="Text"/>
+        <w:spacing w:line="264" w:lineRule="auto"/>
+        <w:rPr>
+          <w:rFonts w:asciiTheme="minorHAnsi" w:hAnsiTheme="minorHAnsi" w:cstheme="minorHAnsi"/>
+        </w:rPr>
+      </w:pPr>
+      <w:proofErr w:type="spellStart"/>
+      <w:r>
+        <w:rPr>
+          <w:rFonts w:asciiTheme="minorHAnsi" w:hAnsiTheme="minorHAnsi" w:cstheme="minorHAnsi"/>
+        </w:rPr>
+        <w:t>publisher_id</w:t>
+      </w:r>
+      <w:proofErr w:type="spellEnd"/>
+      <w:r>
+        <w:rPr>
+          <w:rFonts w:asciiTheme="minorHAnsi" w:hAnsiTheme="minorHAnsi" w:cstheme="minorHAnsi"/>
+        </w:rPr>
+        <w:t xml:space="preserve"> (</w:t>
+      </w:r>
+      <w:r>
+        <w:rPr>
+          <w:rFonts w:asciiTheme="minorHAnsi" w:hAnsiTheme="minorHAnsi" w:cstheme="minorHAnsi"/>
+        </w:rPr>
+        <w:t>S</w:t>
+      </w:r>
+      <w:r>
+        <w:rPr>
+          <w:rFonts w:asciiTheme="minorHAnsi" w:hAnsiTheme="minorHAnsi" w:cstheme="minorHAnsi"/>
+        </w:rPr>
+        <w:t>K)</w:t>
+      </w:r>
+    </w:p>
+    <w:p>
+      <w:pPr>
+        <w:pStyle w:val="Text"/>
+        <w:spacing w:line="264" w:lineRule="auto"/>
+        <w:rPr>
+          <w:rFonts w:asciiTheme="minorHAnsi" w:hAnsiTheme="minorHAnsi" w:cstheme="minorHAnsi"/>
+        </w:rPr>
+      </w:pPr>
+    </w:p>
+    <w:p>
+      <w:pPr>
+        <w:pStyle w:val="Text"/>
+        <w:spacing w:line="264" w:lineRule="auto"/>
+        <w:rPr>
+          <w:rFonts w:asciiTheme="minorHAnsi" w:hAnsiTheme="minorHAnsi" w:cstheme="minorHAnsi"/>
+        </w:rPr>
+      </w:pPr>
+      <w:proofErr w:type="spellStart"/>
+      <w:r>
+        <w:rPr>
+          <w:rFonts w:asciiTheme="minorHAnsi" w:hAnsiTheme="minorHAnsi" w:cstheme="minorHAnsi"/>
+        </w:rPr>
         <w:t>Dim_</w:t>
       </w:r>
-      <w:proofErr w:type="gramStart"/>
-      <w:r>
-        <w:rPr>
-          <w:rFonts w:asciiTheme="minorHAnsi" w:hAnsiTheme="minorHAnsi" w:cstheme="minorHAnsi"/>
-        </w:rPr>
-        <w:t>Details</w:t>
+      <w:r>
+        <w:rPr>
+          <w:rFonts w:asciiTheme="minorHAnsi" w:hAnsiTheme="minorHAnsi" w:cstheme="minorHAnsi"/>
+        </w:rPr>
+        <w:t>Time</w:t>
       </w:r>
       <w:proofErr w:type="spellEnd"/>
       <w:r>
@@ -764,32 +966,98 @@
         <w:t>(</w:t>
       </w:r>
       <w:proofErr w:type="spellStart"/>
-      <w:proofErr w:type="gramEnd"/>
-      <w:r>
-        <w:rPr>
-          <w:rFonts w:asciiTheme="minorHAnsi" w:hAnsiTheme="minorHAnsi" w:cstheme="minorHAnsi"/>
-        </w:rPr>
-        <w:t>details_id</w:t>
-      </w:r>
-      <w:proofErr w:type="spellEnd"/>
-      <w:r>
-        <w:rPr>
-          <w:rFonts w:asciiTheme="minorHAnsi" w:hAnsiTheme="minorHAnsi" w:cstheme="minorHAnsi"/>
-        </w:rPr>
-        <w:t xml:space="preserve">, title, vol, </w:t>
-      </w:r>
-      <w:proofErr w:type="spellStart"/>
-      <w:r>
-        <w:rPr>
-          <w:rFonts w:asciiTheme="minorHAnsi" w:hAnsiTheme="minorHAnsi" w:cstheme="minorHAnsi"/>
-        </w:rPr>
-        <w:t>n</w:t>
-      </w:r>
-      <w:r>
-        <w:rPr>
-          <w:rFonts w:asciiTheme="minorHAnsi" w:hAnsiTheme="minorHAnsi" w:cstheme="minorHAnsi"/>
-        </w:rPr>
-        <w:t>mbr</w:t>
+      <w:r>
+        <w:rPr>
+          <w:rFonts w:asciiTheme="minorHAnsi" w:hAnsiTheme="minorHAnsi" w:cstheme="minorHAnsi"/>
+        </w:rPr>
+        <w:t>time_id</w:t>
+      </w:r>
+      <w:proofErr w:type="spellEnd"/>
+      <w:r>
+        <w:rPr>
+          <w:rFonts w:asciiTheme="minorHAnsi" w:hAnsiTheme="minorHAnsi" w:cstheme="minorHAnsi"/>
+        </w:rPr>
+        <w:t>, year, month)</w:t>
+      </w:r>
+    </w:p>
+    <w:p>
+      <w:pPr>
+        <w:pStyle w:val="Text"/>
+        <w:spacing w:line="264" w:lineRule="auto"/>
+        <w:rPr>
+          <w:rFonts w:asciiTheme="minorHAnsi" w:hAnsiTheme="minorHAnsi" w:cstheme="minorHAnsi"/>
+        </w:rPr>
+      </w:pPr>
+      <w:proofErr w:type="spellStart"/>
+      <w:r>
+        <w:rPr>
+          <w:rFonts w:asciiTheme="minorHAnsi" w:hAnsiTheme="minorHAnsi" w:cstheme="minorHAnsi"/>
+        </w:rPr>
+        <w:t>time</w:t>
+      </w:r>
+      <w:r>
+        <w:rPr>
+          <w:rFonts w:asciiTheme="minorHAnsi" w:hAnsiTheme="minorHAnsi" w:cstheme="minorHAnsi"/>
+        </w:rPr>
+        <w:t>_id</w:t>
+      </w:r>
+      <w:proofErr w:type="spellEnd"/>
+      <w:r>
+        <w:rPr>
+          <w:rFonts w:asciiTheme="minorHAnsi" w:hAnsiTheme="minorHAnsi" w:cstheme="minorHAnsi"/>
+        </w:rPr>
+        <w:t xml:space="preserve"> (</w:t>
+      </w:r>
+      <w:r>
+        <w:rPr>
+          <w:rFonts w:asciiTheme="minorHAnsi" w:hAnsiTheme="minorHAnsi" w:cstheme="minorHAnsi"/>
+        </w:rPr>
+        <w:t>S</w:t>
+      </w:r>
+      <w:r>
+        <w:rPr>
+          <w:rFonts w:asciiTheme="minorHAnsi" w:hAnsiTheme="minorHAnsi" w:cstheme="minorHAnsi"/>
+        </w:rPr>
+        <w:t>K)</w:t>
+      </w:r>
+    </w:p>
+    <w:p>
+      <w:pPr>
+        <w:pStyle w:val="Text"/>
+        <w:spacing w:line="264" w:lineRule="auto"/>
+        <w:rPr>
+          <w:rFonts w:asciiTheme="minorHAnsi" w:hAnsiTheme="minorHAnsi" w:cstheme="minorHAnsi"/>
+        </w:rPr>
+      </w:pPr>
+    </w:p>
+    <w:p>
+      <w:pPr>
+        <w:pStyle w:val="Text"/>
+        <w:spacing w:line="264" w:lineRule="auto"/>
+        <w:rPr>
+          <w:rFonts w:asciiTheme="minorHAnsi" w:hAnsiTheme="minorHAnsi" w:cstheme="minorHAnsi"/>
+        </w:rPr>
+      </w:pPr>
+      <w:proofErr w:type="spellStart"/>
+      <w:r>
+        <w:rPr>
+          <w:rFonts w:asciiTheme="minorHAnsi" w:hAnsiTheme="minorHAnsi" w:cstheme="minorHAnsi"/>
+        </w:rPr>
+        <w:t>Dim_Links</w:t>
+      </w:r>
+      <w:proofErr w:type="spellEnd"/>
+      <w:r>
+        <w:rPr>
+          <w:rFonts w:asciiTheme="minorHAnsi" w:hAnsiTheme="minorHAnsi" w:cstheme="minorHAnsi"/>
+        </w:rPr>
+        <w:t>(</w:t>
+      </w:r>
+      <w:proofErr w:type="spellStart"/>
+      <w:r>
+        <w:rPr>
+          <w:rFonts w:asciiTheme="minorHAnsi" w:hAnsiTheme="minorHAnsi" w:cstheme="minorHAnsi"/>
+        </w:rPr>
+        <w:t>links_id</w:t>
       </w:r>
       <w:proofErr w:type="spellEnd"/>
       <w:r>
@@ -803,451 +1071,7 @@
         <w:rPr>
           <w:rFonts w:asciiTheme="minorHAnsi" w:hAnsiTheme="minorHAnsi" w:cstheme="minorHAnsi"/>
         </w:rPr>
-        <w:t>pgs</w:t>
-      </w:r>
-      <w:proofErr w:type="spellEnd"/>
-      <w:r>
-        <w:rPr>
-          <w:rFonts w:asciiTheme="minorHAnsi" w:hAnsiTheme="minorHAnsi" w:cstheme="minorHAnsi"/>
-        </w:rPr>
-        <w:t>)</w:t>
-      </w:r>
-    </w:p>
-    <w:p>
-      <w:pPr>
-        <w:pStyle w:val="Text"/>
-        <w:spacing w:line="264" w:lineRule="auto"/>
-        <w:rPr>
-          <w:rFonts w:asciiTheme="minorHAnsi" w:hAnsiTheme="minorHAnsi" w:cstheme="minorHAnsi"/>
-        </w:rPr>
-      </w:pPr>
-      <w:proofErr w:type="spellStart"/>
-      <w:r>
-        <w:rPr>
-          <w:rFonts w:asciiTheme="minorHAnsi" w:hAnsiTheme="minorHAnsi" w:cstheme="minorHAnsi"/>
-        </w:rPr>
-        <w:t>details_id</w:t>
-      </w:r>
-      <w:proofErr w:type="spellEnd"/>
-      <w:r>
-        <w:rPr>
-          <w:rFonts w:asciiTheme="minorHAnsi" w:hAnsiTheme="minorHAnsi" w:cstheme="minorHAnsi"/>
-        </w:rPr>
-        <w:t xml:space="preserve"> (</w:t>
-      </w:r>
-      <w:r>
-        <w:rPr>
-          <w:rFonts w:asciiTheme="minorHAnsi" w:hAnsiTheme="minorHAnsi" w:cstheme="minorHAnsi"/>
-        </w:rPr>
-        <w:t>S</w:t>
-      </w:r>
-      <w:r>
-        <w:rPr>
-          <w:rFonts w:asciiTheme="minorHAnsi" w:hAnsiTheme="minorHAnsi" w:cstheme="minorHAnsi"/>
-        </w:rPr>
-        <w:t>K)</w:t>
-      </w:r>
-    </w:p>
-    <w:p>
-      <w:pPr>
-        <w:pStyle w:val="Text"/>
-        <w:spacing w:line="264" w:lineRule="auto"/>
-        <w:rPr>
-          <w:rFonts w:asciiTheme="minorHAnsi" w:hAnsiTheme="minorHAnsi" w:cstheme="minorHAnsi"/>
-        </w:rPr>
-      </w:pPr>
-    </w:p>
-    <w:p>
-      <w:pPr>
-        <w:pStyle w:val="Text"/>
-        <w:spacing w:line="264" w:lineRule="auto"/>
-        <w:rPr>
-          <w:rFonts w:asciiTheme="minorHAnsi" w:hAnsiTheme="minorHAnsi" w:cstheme="minorHAnsi"/>
-        </w:rPr>
-      </w:pPr>
-      <w:proofErr w:type="spellStart"/>
-      <w:r>
-        <w:rPr>
-          <w:rFonts w:asciiTheme="minorHAnsi" w:hAnsiTheme="minorHAnsi" w:cstheme="minorHAnsi"/>
-        </w:rPr>
-        <w:t>Dim_</w:t>
-      </w:r>
-      <w:proofErr w:type="gramStart"/>
-      <w:r>
-        <w:rPr>
-          <w:rFonts w:asciiTheme="minorHAnsi" w:hAnsiTheme="minorHAnsi" w:cstheme="minorHAnsi"/>
-        </w:rPr>
-        <w:t>Author</w:t>
-      </w:r>
-      <w:proofErr w:type="spellEnd"/>
-      <w:r>
-        <w:rPr>
-          <w:rFonts w:asciiTheme="minorHAnsi" w:hAnsiTheme="minorHAnsi" w:cstheme="minorHAnsi"/>
-        </w:rPr>
-        <w:t>(</w:t>
-      </w:r>
-      <w:proofErr w:type="spellStart"/>
-      <w:proofErr w:type="gramEnd"/>
-      <w:r>
-        <w:rPr>
-          <w:rFonts w:asciiTheme="minorHAnsi" w:hAnsiTheme="minorHAnsi" w:cstheme="minorHAnsi"/>
-        </w:rPr>
-        <w:t>author_id</w:t>
-      </w:r>
-      <w:proofErr w:type="spellEnd"/>
-      <w:r>
-        <w:rPr>
-          <w:rFonts w:asciiTheme="minorHAnsi" w:hAnsiTheme="minorHAnsi" w:cstheme="minorHAnsi"/>
-        </w:rPr>
-        <w:t xml:space="preserve">, </w:t>
-      </w:r>
-      <w:proofErr w:type="spellStart"/>
-      <w:r>
-        <w:rPr>
-          <w:rFonts w:asciiTheme="minorHAnsi" w:hAnsiTheme="minorHAnsi" w:cstheme="minorHAnsi"/>
-        </w:rPr>
-        <w:t>author_name</w:t>
-      </w:r>
-      <w:proofErr w:type="spellEnd"/>
-      <w:r>
-        <w:rPr>
-          <w:rFonts w:asciiTheme="minorHAnsi" w:hAnsiTheme="minorHAnsi" w:cstheme="minorHAnsi"/>
-        </w:rPr>
-        <w:t xml:space="preserve">, </w:t>
-      </w:r>
-      <w:proofErr w:type="spellStart"/>
-      <w:r>
-        <w:rPr>
-          <w:rFonts w:asciiTheme="minorHAnsi" w:hAnsiTheme="minorHAnsi" w:cstheme="minorHAnsi"/>
-        </w:rPr>
-        <w:t>editor_name</w:t>
-      </w:r>
-      <w:proofErr w:type="spellEnd"/>
-      <w:r>
-        <w:rPr>
-          <w:rFonts w:asciiTheme="minorHAnsi" w:hAnsiTheme="minorHAnsi" w:cstheme="minorHAnsi"/>
-        </w:rPr>
-        <w:t>)</w:t>
-      </w:r>
-    </w:p>
-    <w:p>
-      <w:pPr>
-        <w:pStyle w:val="Text"/>
-        <w:spacing w:line="264" w:lineRule="auto"/>
-        <w:rPr>
-          <w:rFonts w:asciiTheme="minorHAnsi" w:hAnsiTheme="minorHAnsi" w:cstheme="minorHAnsi"/>
-        </w:rPr>
-      </w:pPr>
-      <w:proofErr w:type="spellStart"/>
-      <w:r>
-        <w:rPr>
-          <w:rFonts w:asciiTheme="minorHAnsi" w:hAnsiTheme="minorHAnsi" w:cstheme="minorHAnsi"/>
-        </w:rPr>
-        <w:t>author_id</w:t>
-      </w:r>
-      <w:proofErr w:type="spellEnd"/>
-      <w:r>
-        <w:rPr>
-          <w:rFonts w:asciiTheme="minorHAnsi" w:hAnsiTheme="minorHAnsi" w:cstheme="minorHAnsi"/>
-        </w:rPr>
-        <w:t xml:space="preserve"> (</w:t>
-      </w:r>
-      <w:r>
-        <w:rPr>
-          <w:rFonts w:asciiTheme="minorHAnsi" w:hAnsiTheme="minorHAnsi" w:cstheme="minorHAnsi"/>
-        </w:rPr>
-        <w:t>S</w:t>
-      </w:r>
-      <w:r>
-        <w:rPr>
-          <w:rFonts w:asciiTheme="minorHAnsi" w:hAnsiTheme="minorHAnsi" w:cstheme="minorHAnsi"/>
-        </w:rPr>
-        <w:t>K)</w:t>
-      </w:r>
-    </w:p>
-    <w:p>
-      <w:pPr>
-        <w:pStyle w:val="Text"/>
-        <w:spacing w:line="264" w:lineRule="auto"/>
-        <w:rPr>
-          <w:rFonts w:asciiTheme="minorHAnsi" w:hAnsiTheme="minorHAnsi" w:cstheme="minorHAnsi"/>
-        </w:rPr>
-      </w:pPr>
-    </w:p>
-    <w:p>
-      <w:pPr>
-        <w:pStyle w:val="Text"/>
-        <w:spacing w:line="264" w:lineRule="auto"/>
-        <w:rPr>
-          <w:rFonts w:asciiTheme="minorHAnsi" w:hAnsiTheme="minorHAnsi" w:cstheme="minorHAnsi"/>
-        </w:rPr>
-      </w:pPr>
-      <w:proofErr w:type="spellStart"/>
-      <w:r>
-        <w:rPr>
-          <w:rFonts w:asciiTheme="minorHAnsi" w:hAnsiTheme="minorHAnsi" w:cstheme="minorHAnsi"/>
-        </w:rPr>
-        <w:t>Dim_</w:t>
-      </w:r>
-      <w:proofErr w:type="gramStart"/>
-      <w:r>
-        <w:rPr>
-          <w:rFonts w:asciiTheme="minorHAnsi" w:hAnsiTheme="minorHAnsi" w:cstheme="minorHAnsi"/>
-        </w:rPr>
-        <w:t>Publisher</w:t>
-      </w:r>
-      <w:proofErr w:type="spellEnd"/>
-      <w:r>
-        <w:rPr>
-          <w:rFonts w:asciiTheme="minorHAnsi" w:hAnsiTheme="minorHAnsi" w:cstheme="minorHAnsi"/>
-        </w:rPr>
-        <w:t>(</w:t>
-      </w:r>
-      <w:proofErr w:type="spellStart"/>
-      <w:proofErr w:type="gramEnd"/>
-      <w:r>
-        <w:rPr>
-          <w:rFonts w:asciiTheme="minorHAnsi" w:hAnsiTheme="minorHAnsi" w:cstheme="minorHAnsi"/>
-        </w:rPr>
-        <w:t>publisher_id</w:t>
-      </w:r>
-      <w:proofErr w:type="spellEnd"/>
-      <w:r>
-        <w:rPr>
-          <w:rFonts w:asciiTheme="minorHAnsi" w:hAnsiTheme="minorHAnsi" w:cstheme="minorHAnsi"/>
-        </w:rPr>
-        <w:t xml:space="preserve">, </w:t>
-      </w:r>
-      <w:proofErr w:type="spellStart"/>
-      <w:r>
-        <w:rPr>
-          <w:rFonts w:asciiTheme="minorHAnsi" w:hAnsiTheme="minorHAnsi" w:cstheme="minorHAnsi"/>
-        </w:rPr>
-        <w:t>publisher_name</w:t>
-      </w:r>
-      <w:proofErr w:type="spellEnd"/>
-      <w:r>
-        <w:rPr>
-          <w:rFonts w:asciiTheme="minorHAnsi" w:hAnsiTheme="minorHAnsi" w:cstheme="minorHAnsi"/>
-        </w:rPr>
-        <w:t xml:space="preserve">, </w:t>
-      </w:r>
-      <w:proofErr w:type="spellStart"/>
-      <w:r>
-        <w:rPr>
-          <w:rFonts w:asciiTheme="minorHAnsi" w:hAnsiTheme="minorHAnsi" w:cstheme="minorHAnsi"/>
-        </w:rPr>
-        <w:t>journal_name</w:t>
-      </w:r>
-      <w:proofErr w:type="spellEnd"/>
-      <w:r>
-        <w:rPr>
-          <w:rFonts w:asciiTheme="minorHAnsi" w:hAnsiTheme="minorHAnsi" w:cstheme="minorHAnsi"/>
-        </w:rPr>
-        <w:t>)</w:t>
-      </w:r>
-    </w:p>
-    <w:p>
-      <w:pPr>
-        <w:pStyle w:val="Text"/>
-        <w:spacing w:line="264" w:lineRule="auto"/>
-        <w:rPr>
-          <w:rFonts w:asciiTheme="minorHAnsi" w:hAnsiTheme="minorHAnsi" w:cstheme="minorHAnsi"/>
-        </w:rPr>
-      </w:pPr>
-      <w:proofErr w:type="spellStart"/>
-      <w:r>
-        <w:rPr>
-          <w:rFonts w:asciiTheme="minorHAnsi" w:hAnsiTheme="minorHAnsi" w:cstheme="minorHAnsi"/>
-        </w:rPr>
-        <w:t>publisher_id</w:t>
-      </w:r>
-      <w:proofErr w:type="spellEnd"/>
-      <w:r>
-        <w:rPr>
-          <w:rFonts w:asciiTheme="minorHAnsi" w:hAnsiTheme="minorHAnsi" w:cstheme="minorHAnsi"/>
-        </w:rPr>
-        <w:t xml:space="preserve"> (</w:t>
-      </w:r>
-      <w:r>
-        <w:rPr>
-          <w:rFonts w:asciiTheme="minorHAnsi" w:hAnsiTheme="minorHAnsi" w:cstheme="minorHAnsi"/>
-        </w:rPr>
-        <w:t>S</w:t>
-      </w:r>
-      <w:r>
-        <w:rPr>
-          <w:rFonts w:asciiTheme="minorHAnsi" w:hAnsiTheme="minorHAnsi" w:cstheme="minorHAnsi"/>
-        </w:rPr>
-        <w:t>K)</w:t>
-      </w:r>
-    </w:p>
-    <w:p>
-      <w:pPr>
-        <w:pStyle w:val="Text"/>
-        <w:spacing w:line="264" w:lineRule="auto"/>
-        <w:rPr>
-          <w:rFonts w:asciiTheme="minorHAnsi" w:hAnsiTheme="minorHAnsi" w:cstheme="minorHAnsi"/>
-        </w:rPr>
-      </w:pPr>
-    </w:p>
-    <w:p>
-      <w:pPr>
-        <w:pStyle w:val="Text"/>
-        <w:spacing w:line="264" w:lineRule="auto"/>
-        <w:rPr>
-          <w:rFonts w:asciiTheme="minorHAnsi" w:hAnsiTheme="minorHAnsi" w:cstheme="minorHAnsi"/>
-        </w:rPr>
-      </w:pPr>
-      <w:proofErr w:type="spellStart"/>
-      <w:r>
-        <w:rPr>
-          <w:rFonts w:asciiTheme="minorHAnsi" w:hAnsiTheme="minorHAnsi" w:cstheme="minorHAnsi"/>
-        </w:rPr>
-        <w:t>Dim_</w:t>
-      </w:r>
-      <w:proofErr w:type="gramStart"/>
-      <w:r>
-        <w:rPr>
-          <w:rFonts w:asciiTheme="minorHAnsi" w:hAnsiTheme="minorHAnsi" w:cstheme="minorHAnsi"/>
-        </w:rPr>
-        <w:t>Time</w:t>
-      </w:r>
-      <w:proofErr w:type="spellEnd"/>
-      <w:r>
-        <w:rPr>
-          <w:rFonts w:asciiTheme="minorHAnsi" w:hAnsiTheme="minorHAnsi" w:cstheme="minorHAnsi"/>
-        </w:rPr>
-        <w:t>(</w:t>
-      </w:r>
-      <w:proofErr w:type="spellStart"/>
-      <w:proofErr w:type="gramEnd"/>
-      <w:r>
-        <w:rPr>
-          <w:rFonts w:asciiTheme="minorHAnsi" w:hAnsiTheme="minorHAnsi" w:cstheme="minorHAnsi"/>
-        </w:rPr>
-        <w:t>time</w:t>
-      </w:r>
-      <w:r>
-        <w:rPr>
-          <w:rFonts w:asciiTheme="minorHAnsi" w:hAnsiTheme="minorHAnsi" w:cstheme="minorHAnsi"/>
-        </w:rPr>
-        <w:t>_id</w:t>
-      </w:r>
-      <w:proofErr w:type="spellEnd"/>
-      <w:r>
-        <w:rPr>
-          <w:rFonts w:asciiTheme="minorHAnsi" w:hAnsiTheme="minorHAnsi" w:cstheme="minorHAnsi"/>
-        </w:rPr>
-        <w:t>, year, month)</w:t>
-      </w:r>
-    </w:p>
-    <w:p>
-      <w:pPr>
-        <w:pStyle w:val="Text"/>
-        <w:spacing w:line="264" w:lineRule="auto"/>
-        <w:rPr>
-          <w:rFonts w:asciiTheme="minorHAnsi" w:hAnsiTheme="minorHAnsi" w:cstheme="minorHAnsi"/>
-        </w:rPr>
-      </w:pPr>
-      <w:proofErr w:type="spellStart"/>
-      <w:r>
-        <w:rPr>
-          <w:rFonts w:asciiTheme="minorHAnsi" w:hAnsiTheme="minorHAnsi" w:cstheme="minorHAnsi"/>
-        </w:rPr>
-        <w:t>time</w:t>
-      </w:r>
-      <w:r>
-        <w:rPr>
-          <w:rFonts w:asciiTheme="minorHAnsi" w:hAnsiTheme="minorHAnsi" w:cstheme="minorHAnsi"/>
-        </w:rPr>
-        <w:t>_id</w:t>
-      </w:r>
-      <w:proofErr w:type="spellEnd"/>
-      <w:r>
-        <w:rPr>
-          <w:rFonts w:asciiTheme="minorHAnsi" w:hAnsiTheme="minorHAnsi" w:cstheme="minorHAnsi"/>
-        </w:rPr>
-        <w:t xml:space="preserve"> (</w:t>
-      </w:r>
-      <w:r>
-        <w:rPr>
-          <w:rFonts w:asciiTheme="minorHAnsi" w:hAnsiTheme="minorHAnsi" w:cstheme="minorHAnsi"/>
-        </w:rPr>
-        <w:t>S</w:t>
-      </w:r>
-      <w:r>
-        <w:rPr>
-          <w:rFonts w:asciiTheme="minorHAnsi" w:hAnsiTheme="minorHAnsi" w:cstheme="minorHAnsi"/>
-        </w:rPr>
-        <w:t>K)</w:t>
-      </w:r>
-    </w:p>
-    <w:p>
-      <w:pPr>
-        <w:pStyle w:val="Text"/>
-        <w:spacing w:line="264" w:lineRule="auto"/>
-        <w:rPr>
-          <w:rFonts w:asciiTheme="minorHAnsi" w:hAnsiTheme="minorHAnsi" w:cstheme="minorHAnsi"/>
-        </w:rPr>
-      </w:pPr>
-    </w:p>
-    <w:p>
-      <w:pPr>
-        <w:pStyle w:val="Text"/>
-        <w:spacing w:line="264" w:lineRule="auto"/>
-        <w:rPr>
-          <w:rFonts w:asciiTheme="minorHAnsi" w:hAnsiTheme="minorHAnsi" w:cstheme="minorHAnsi"/>
-        </w:rPr>
-      </w:pPr>
-      <w:proofErr w:type="spellStart"/>
-      <w:r>
-        <w:rPr>
-          <w:rFonts w:asciiTheme="minorHAnsi" w:hAnsiTheme="minorHAnsi" w:cstheme="minorHAnsi"/>
-        </w:rPr>
-        <w:t>Dim_</w:t>
-      </w:r>
-      <w:proofErr w:type="gramStart"/>
-      <w:r>
-        <w:rPr>
-          <w:rFonts w:asciiTheme="minorHAnsi" w:hAnsiTheme="minorHAnsi" w:cstheme="minorHAnsi"/>
-        </w:rPr>
-        <w:t>Links</w:t>
-      </w:r>
-      <w:proofErr w:type="spellEnd"/>
-      <w:r>
-        <w:rPr>
-          <w:rFonts w:asciiTheme="minorHAnsi" w:hAnsiTheme="minorHAnsi" w:cstheme="minorHAnsi"/>
-        </w:rPr>
-        <w:t>(</w:t>
-      </w:r>
-      <w:proofErr w:type="spellStart"/>
-      <w:proofErr w:type="gramEnd"/>
-      <w:r>
-        <w:rPr>
-          <w:rFonts w:asciiTheme="minorHAnsi" w:hAnsiTheme="minorHAnsi" w:cstheme="minorHAnsi"/>
-        </w:rPr>
-        <w:t>links_id</w:t>
-      </w:r>
-      <w:proofErr w:type="spellEnd"/>
-      <w:r>
-        <w:rPr>
-          <w:rFonts w:asciiTheme="minorHAnsi" w:hAnsiTheme="minorHAnsi" w:cstheme="minorHAnsi"/>
-        </w:rPr>
-        <w:t xml:space="preserve">, </w:t>
-      </w:r>
-      <w:proofErr w:type="spellStart"/>
-      <w:r>
-        <w:rPr>
-          <w:rFonts w:asciiTheme="minorHAnsi" w:hAnsiTheme="minorHAnsi" w:cstheme="minorHAnsi"/>
-        </w:rPr>
-        <w:t>url</w:t>
-      </w:r>
-      <w:r>
-        <w:rPr>
-          <w:rFonts w:asciiTheme="minorHAnsi" w:hAnsiTheme="minorHAnsi" w:cstheme="minorHAnsi"/>
-        </w:rPr>
-        <w:t>_str</w:t>
+        <w:t>url_str</w:t>
       </w:r>
       <w:proofErr w:type="spellEnd"/>
       <w:r>
@@ -1362,15 +1186,7 @@
           <w:bCs/>
         </w:rPr>
         <w:lastRenderedPageBreak/>
-        <w:t xml:space="preserve">Descriptions of usefulness </w:t>
-      </w:r>
-      <w:r>
-        <w:rPr>
-          <w:rFonts w:asciiTheme="minorHAnsi" w:hAnsiTheme="minorHAnsi" w:cstheme="minorHAnsi"/>
-          <w:b/>
-          <w:bCs/>
-        </w:rPr>
-        <w:t>dimension tables.</w:t>
+        <w:t>Descriptions of usefulness dimension tables.</w:t>
       </w:r>
     </w:p>
     <w:p>
@@ -1434,46 +1250,14 @@
         <w:rPr>
           <w:rFonts w:asciiTheme="minorHAnsi" w:hAnsiTheme="minorHAnsi" w:cstheme="minorHAnsi"/>
         </w:rPr>
-        <w:t>Dim_</w:t>
-      </w:r>
-      <w:r>
-        <w:rPr>
-          <w:rFonts w:asciiTheme="minorHAnsi" w:hAnsiTheme="minorHAnsi" w:cstheme="minorHAnsi"/>
-        </w:rPr>
-        <w:t>Author</w:t>
-      </w:r>
-      <w:proofErr w:type="spellEnd"/>
-      <w:r>
-        <w:rPr>
-          <w:rFonts w:asciiTheme="minorHAnsi" w:hAnsiTheme="minorHAnsi" w:cstheme="minorHAnsi"/>
-        </w:rPr>
-        <w:t xml:space="preserve">: This table holds information of people who have played a part in contributing to the publication. It could be used in analysis to see how different editors, </w:t>
-      </w:r>
-      <w:proofErr w:type="gramStart"/>
-      <w:r>
-        <w:rPr>
-          <w:rFonts w:asciiTheme="minorHAnsi" w:hAnsiTheme="minorHAnsi" w:cstheme="minorHAnsi"/>
-        </w:rPr>
-        <w:t>authors</w:t>
-      </w:r>
-      <w:proofErr w:type="gramEnd"/>
-      <w:r>
-        <w:rPr>
-          <w:rFonts w:asciiTheme="minorHAnsi" w:hAnsiTheme="minorHAnsi" w:cstheme="minorHAnsi"/>
-        </w:rPr>
-        <w:t xml:space="preserve"> or combinations of the two perform differently</w:t>
-      </w:r>
-      <w:r>
-        <w:rPr>
-          <w:rFonts w:asciiTheme="minorHAnsi" w:hAnsiTheme="minorHAnsi" w:cstheme="minorHAnsi"/>
-        </w:rPr>
-        <w:t xml:space="preserve"> in articles they write</w:t>
-      </w:r>
-      <w:r>
-        <w:rPr>
-          <w:rFonts w:asciiTheme="minorHAnsi" w:hAnsiTheme="minorHAnsi" w:cstheme="minorHAnsi"/>
-        </w:rPr>
-        <w:t>.</w:t>
+        <w:t>Dim_Author</w:t>
+      </w:r>
+      <w:proofErr w:type="spellEnd"/>
+      <w:r>
+        <w:rPr>
+          <w:rFonts w:asciiTheme="minorHAnsi" w:hAnsiTheme="minorHAnsi" w:cstheme="minorHAnsi"/>
+        </w:rPr>
+        <w:t>: This table holds information of people who have played a part in contributing to the publication. It could be used in analysis to see how different editors, authors or combinations of the two perform differently in articles they write.</w:t>
       </w:r>
     </w:p>
     <w:p>
@@ -1509,35 +1293,7 @@
         <w:rPr>
           <w:rFonts w:asciiTheme="minorHAnsi" w:hAnsiTheme="minorHAnsi" w:cstheme="minorHAnsi"/>
         </w:rPr>
-        <w:t xml:space="preserve">: This table has the key details of the publisher and </w:t>
-      </w:r>
-      <w:proofErr w:type="gramStart"/>
-      <w:r>
-        <w:rPr>
-          <w:rFonts w:asciiTheme="minorHAnsi" w:hAnsiTheme="minorHAnsi" w:cstheme="minorHAnsi"/>
-        </w:rPr>
-        <w:t>they</w:t>
-      </w:r>
-      <w:proofErr w:type="gramEnd"/>
-      <w:r>
-        <w:rPr>
-          <w:rFonts w:asciiTheme="minorHAnsi" w:hAnsiTheme="minorHAnsi" w:cstheme="minorHAnsi"/>
-        </w:rPr>
-        <w:t xml:space="preserve"> </w:t>
-      </w:r>
-      <w:proofErr w:type="gramStart"/>
-      <w:r>
-        <w:rPr>
-          <w:rFonts w:asciiTheme="minorHAnsi" w:hAnsiTheme="minorHAnsi" w:cstheme="minorHAnsi"/>
-        </w:rPr>
-        <w:t>journals</w:t>
-      </w:r>
-      <w:proofErr w:type="gramEnd"/>
-      <w:r>
-        <w:rPr>
-          <w:rFonts w:asciiTheme="minorHAnsi" w:hAnsiTheme="minorHAnsi" w:cstheme="minorHAnsi"/>
-        </w:rPr>
-        <w:t xml:space="preserve"> they publish. It is helpful for </w:t>
+        <w:t xml:space="preserve">: This table has the key details of the publisher and they journals they publish. It is helpful for </w:t>
       </w:r>
       <w:proofErr w:type="spellStart"/>
       <w:r>
@@ -1601,22 +1357,8 @@
         <w:rPr>
           <w:rFonts w:asciiTheme="minorHAnsi" w:hAnsiTheme="minorHAnsi" w:cstheme="minorHAnsi"/>
         </w:rPr>
-        <w:t xml:space="preserve"> the dates and times when publications are published</w:t>
-      </w:r>
-      <w:r>
-        <w:rPr>
-          <w:rFonts w:asciiTheme="minorHAnsi" w:hAnsiTheme="minorHAnsi" w:cstheme="minorHAnsi"/>
-        </w:rPr>
-        <w:t xml:space="preserve"> and how this changes their overall </w:t>
-      </w:r>
-      <w:proofErr w:type="gramStart"/>
-      <w:r>
-        <w:rPr>
-          <w:rFonts w:asciiTheme="minorHAnsi" w:hAnsiTheme="minorHAnsi" w:cstheme="minorHAnsi"/>
-        </w:rPr>
-        <w:t>performance</w:t>
-      </w:r>
-      <w:proofErr w:type="gramEnd"/>
+        <w:t xml:space="preserve"> the dates and times when publications are published and how this changes their overall performance</w:t>
+      </w:r>
     </w:p>
     <w:p>
       <w:pPr>
@@ -1651,21 +1393,7 @@
         <w:rPr>
           <w:rFonts w:asciiTheme="minorHAnsi" w:hAnsiTheme="minorHAnsi" w:cstheme="minorHAnsi"/>
         </w:rPr>
-        <w:t xml:space="preserve">: This table contains the key links to the publication, and it’s </w:t>
-      </w:r>
-      <w:proofErr w:type="gramStart"/>
-      <w:r>
-        <w:rPr>
-          <w:rFonts w:asciiTheme="minorHAnsi" w:hAnsiTheme="minorHAnsi" w:cstheme="minorHAnsi"/>
-        </w:rPr>
-        <w:t>cites</w:t>
-      </w:r>
-      <w:proofErr w:type="gramEnd"/>
-      <w:r>
-        <w:rPr>
-          <w:rFonts w:asciiTheme="minorHAnsi" w:hAnsiTheme="minorHAnsi" w:cstheme="minorHAnsi"/>
-        </w:rPr>
-        <w:t xml:space="preserve">. This dimension serves to help </w:t>
+        <w:t xml:space="preserve">: This table contains the key links to the publication, and it’s cites. This dimension serves to help </w:t>
       </w:r>
       <w:proofErr w:type="spellStart"/>
       <w:r>
@@ -1713,15 +1441,6 @@
           <w:rFonts w:asciiTheme="minorHAnsi" w:hAnsiTheme="minorHAnsi" w:cstheme="minorHAnsi"/>
         </w:rPr>
       </w:pPr>
-    </w:p>
-    <w:p>
-      <w:pPr>
-        <w:pStyle w:val="Text"/>
-        <w:spacing w:after="0" w:line="264" w:lineRule="auto"/>
-        <w:rPr>
-          <w:rFonts w:asciiTheme="minorHAnsi" w:hAnsiTheme="minorHAnsi" w:cstheme="minorHAnsi"/>
-        </w:rPr>
-      </w:pPr>
       <w:r>
         <w:rPr>
           <w:rFonts w:asciiTheme="minorHAnsi" w:hAnsiTheme="minorHAnsi" w:cstheme="minorHAnsi"/>
@@ -1732,20 +1451,1349 @@
     <w:p>
       <w:pPr>
         <w:pStyle w:val="Text"/>
-        <w:spacing w:after="0" w:line="264" w:lineRule="auto"/>
-        <w:rPr>
-          <w:rFonts w:asciiTheme="minorHAnsi" w:hAnsiTheme="minorHAnsi" w:cstheme="minorHAnsi"/>
-        </w:rPr>
-      </w:pPr>
-    </w:p>
-    <w:p>
-      <w:pPr>
-        <w:pStyle w:val="Text"/>
-        <w:spacing w:after="0" w:line="264" w:lineRule="auto"/>
-        <w:rPr>
-          <w:rFonts w:asciiTheme="minorHAnsi" w:hAnsiTheme="minorHAnsi" w:cstheme="minorHAnsi"/>
-        </w:rPr>
-      </w:pPr>
+        <w:spacing w:line="264" w:lineRule="auto"/>
+        <w:rPr>
+          <w:rFonts w:asciiTheme="minorHAnsi" w:hAnsiTheme="minorHAnsi" w:cstheme="minorHAnsi"/>
+        </w:rPr>
+      </w:pPr>
+      <w:r>
+        <w:rPr>
+          <w:rFonts w:asciiTheme="minorHAnsi" w:hAnsiTheme="minorHAnsi" w:cstheme="minorHAnsi"/>
+        </w:rPr>
+        <w:t xml:space="preserve">CREATE TABLE </w:t>
+      </w:r>
+      <w:proofErr w:type="spellStart"/>
+      <w:r>
+        <w:rPr>
+          <w:rFonts w:asciiTheme="minorHAnsi" w:hAnsiTheme="minorHAnsi" w:cstheme="minorHAnsi"/>
+        </w:rPr>
+        <w:t>Dim_Details</w:t>
+      </w:r>
+      <w:proofErr w:type="spellEnd"/>
+      <w:r>
+        <w:rPr>
+          <w:rFonts w:asciiTheme="minorHAnsi" w:hAnsiTheme="minorHAnsi" w:cstheme="minorHAnsi"/>
+        </w:rPr>
+        <w:t xml:space="preserve"> (</w:t>
+      </w:r>
+    </w:p>
+    <w:p>
+      <w:pPr>
+        <w:pStyle w:val="Text"/>
+        <w:spacing w:line="264" w:lineRule="auto"/>
+        <w:rPr>
+          <w:rFonts w:asciiTheme="minorHAnsi" w:hAnsiTheme="minorHAnsi" w:cstheme="minorHAnsi"/>
+        </w:rPr>
+      </w:pPr>
+      <w:r>
+        <w:rPr>
+          <w:rFonts w:asciiTheme="minorHAnsi" w:hAnsiTheme="minorHAnsi" w:cstheme="minorHAnsi"/>
+        </w:rPr>
+        <w:t xml:space="preserve">    </w:t>
+      </w:r>
+      <w:proofErr w:type="spellStart"/>
+      <w:r>
+        <w:rPr>
+          <w:rFonts w:asciiTheme="minorHAnsi" w:hAnsiTheme="minorHAnsi" w:cstheme="minorHAnsi"/>
+        </w:rPr>
+        <w:t>details_id</w:t>
+      </w:r>
+      <w:proofErr w:type="spellEnd"/>
+      <w:r>
+        <w:rPr>
+          <w:rFonts w:asciiTheme="minorHAnsi" w:hAnsiTheme="minorHAnsi" w:cstheme="minorHAnsi"/>
+        </w:rPr>
+        <w:t xml:space="preserve"> INT GENERATED AS IDENTITY PRIMARY KEY,</w:t>
+      </w:r>
+    </w:p>
+    <w:p>
+      <w:pPr>
+        <w:pStyle w:val="Text"/>
+        <w:spacing w:line="264" w:lineRule="auto"/>
+        <w:rPr>
+          <w:rFonts w:asciiTheme="minorHAnsi" w:hAnsiTheme="minorHAnsi" w:cstheme="minorHAnsi"/>
+        </w:rPr>
+      </w:pPr>
+      <w:r>
+        <w:rPr>
+          <w:rFonts w:asciiTheme="minorHAnsi" w:hAnsiTheme="minorHAnsi" w:cstheme="minorHAnsi"/>
+        </w:rPr>
+        <w:t xml:space="preserve">    title VARCHAR(255),</w:t>
+      </w:r>
+    </w:p>
+    <w:p>
+      <w:pPr>
+        <w:pStyle w:val="Text"/>
+        <w:spacing w:line="264" w:lineRule="auto"/>
+        <w:rPr>
+          <w:rFonts w:asciiTheme="minorHAnsi" w:hAnsiTheme="minorHAnsi" w:cstheme="minorHAnsi"/>
+        </w:rPr>
+      </w:pPr>
+      <w:r>
+        <w:rPr>
+          <w:rFonts w:asciiTheme="minorHAnsi" w:hAnsiTheme="minorHAnsi" w:cstheme="minorHAnsi"/>
+        </w:rPr>
+        <w:t xml:space="preserve">    vol VARCHAR(50),</w:t>
+      </w:r>
+    </w:p>
+    <w:p>
+      <w:pPr>
+        <w:pStyle w:val="Text"/>
+        <w:spacing w:line="264" w:lineRule="auto"/>
+        <w:rPr>
+          <w:rFonts w:asciiTheme="minorHAnsi" w:hAnsiTheme="minorHAnsi" w:cstheme="minorHAnsi"/>
+        </w:rPr>
+      </w:pPr>
+      <w:r>
+        <w:rPr>
+          <w:rFonts w:asciiTheme="minorHAnsi" w:hAnsiTheme="minorHAnsi" w:cstheme="minorHAnsi"/>
+        </w:rPr>
+        <w:t xml:space="preserve">    </w:t>
+      </w:r>
+      <w:proofErr w:type="spellStart"/>
+      <w:r>
+        <w:rPr>
+          <w:rFonts w:asciiTheme="minorHAnsi" w:hAnsiTheme="minorHAnsi" w:cstheme="minorHAnsi"/>
+        </w:rPr>
+        <w:t>nmbr</w:t>
+      </w:r>
+      <w:proofErr w:type="spellEnd"/>
+      <w:r>
+        <w:rPr>
+          <w:rFonts w:asciiTheme="minorHAnsi" w:hAnsiTheme="minorHAnsi" w:cstheme="minorHAnsi"/>
+        </w:rPr>
+        <w:t xml:space="preserve"> VARCHAR(50),</w:t>
+      </w:r>
+    </w:p>
+    <w:p>
+      <w:pPr>
+        <w:pStyle w:val="Text"/>
+        <w:spacing w:line="264" w:lineRule="auto"/>
+        <w:rPr>
+          <w:rFonts w:asciiTheme="minorHAnsi" w:hAnsiTheme="minorHAnsi" w:cstheme="minorHAnsi"/>
+        </w:rPr>
+      </w:pPr>
+      <w:r>
+        <w:rPr>
+          <w:rFonts w:asciiTheme="minorHAnsi" w:hAnsiTheme="minorHAnsi" w:cstheme="minorHAnsi"/>
+        </w:rPr>
+        <w:t xml:space="preserve">    </w:t>
+      </w:r>
+      <w:proofErr w:type="spellStart"/>
+      <w:r>
+        <w:rPr>
+          <w:rFonts w:asciiTheme="minorHAnsi" w:hAnsiTheme="minorHAnsi" w:cstheme="minorHAnsi"/>
+        </w:rPr>
+        <w:t>pgs</w:t>
+      </w:r>
+      <w:proofErr w:type="spellEnd"/>
+      <w:r>
+        <w:rPr>
+          <w:rFonts w:asciiTheme="minorHAnsi" w:hAnsiTheme="minorHAnsi" w:cstheme="minorHAnsi"/>
+        </w:rPr>
+        <w:t xml:space="preserve"> VARCHAR(50)</w:t>
+      </w:r>
+    </w:p>
+    <w:p>
+      <w:pPr>
+        <w:pStyle w:val="Text"/>
+        <w:spacing w:after="0" w:line="264" w:lineRule="auto"/>
+        <w:rPr>
+          <w:rFonts w:asciiTheme="minorHAnsi" w:hAnsiTheme="minorHAnsi" w:cstheme="minorHAnsi"/>
+        </w:rPr>
+      </w:pPr>
+      <w:r>
+        <w:rPr>
+          <w:rFonts w:asciiTheme="minorHAnsi" w:hAnsiTheme="minorHAnsi" w:cstheme="minorHAnsi"/>
+        </w:rPr>
+        <w:t>);</w:t>
+      </w:r>
+    </w:p>
+    <w:p>
+      <w:pPr>
+        <w:pStyle w:val="Text"/>
+        <w:spacing w:after="0" w:line="264" w:lineRule="auto"/>
+        <w:rPr>
+          <w:rFonts w:asciiTheme="minorHAnsi" w:hAnsiTheme="minorHAnsi" w:cstheme="minorHAnsi"/>
+        </w:rPr>
+      </w:pPr>
+    </w:p>
+    <w:p>
+      <w:pPr>
+        <w:pStyle w:val="Text"/>
+        <w:spacing w:line="264" w:lineRule="auto"/>
+        <w:rPr>
+          <w:rFonts w:asciiTheme="minorHAnsi" w:hAnsiTheme="minorHAnsi" w:cstheme="minorHAnsi"/>
+        </w:rPr>
+      </w:pPr>
+      <w:r>
+        <w:rPr>
+          <w:rFonts w:asciiTheme="minorHAnsi" w:hAnsiTheme="minorHAnsi" w:cstheme="minorHAnsi"/>
+        </w:rPr>
+        <w:t xml:space="preserve">CREATE TABLE </w:t>
+      </w:r>
+      <w:proofErr w:type="spellStart"/>
+      <w:r>
+        <w:rPr>
+          <w:rFonts w:asciiTheme="minorHAnsi" w:hAnsiTheme="minorHAnsi" w:cstheme="minorHAnsi"/>
+        </w:rPr>
+        <w:t>Dim_Author</w:t>
+      </w:r>
+      <w:proofErr w:type="spellEnd"/>
+      <w:r>
+        <w:rPr>
+          <w:rFonts w:asciiTheme="minorHAnsi" w:hAnsiTheme="minorHAnsi" w:cstheme="minorHAnsi"/>
+        </w:rPr>
+        <w:t xml:space="preserve"> (</w:t>
+      </w:r>
+    </w:p>
+    <w:p>
+      <w:pPr>
+        <w:pStyle w:val="Text"/>
+        <w:spacing w:line="264" w:lineRule="auto"/>
+        <w:rPr>
+          <w:rFonts w:asciiTheme="minorHAnsi" w:hAnsiTheme="minorHAnsi" w:cstheme="minorHAnsi"/>
+        </w:rPr>
+      </w:pPr>
+      <w:r>
+        <w:rPr>
+          <w:rFonts w:asciiTheme="minorHAnsi" w:hAnsiTheme="minorHAnsi" w:cstheme="minorHAnsi"/>
+        </w:rPr>
+        <w:t xml:space="preserve">    </w:t>
+      </w:r>
+      <w:proofErr w:type="spellStart"/>
+      <w:r>
+        <w:rPr>
+          <w:rFonts w:asciiTheme="minorHAnsi" w:hAnsiTheme="minorHAnsi" w:cstheme="minorHAnsi"/>
+        </w:rPr>
+        <w:t>author_id</w:t>
+      </w:r>
+      <w:proofErr w:type="spellEnd"/>
+      <w:r>
+        <w:rPr>
+          <w:rFonts w:asciiTheme="minorHAnsi" w:hAnsiTheme="minorHAnsi" w:cstheme="minorHAnsi"/>
+        </w:rPr>
+        <w:t xml:space="preserve"> INT </w:t>
+      </w:r>
+      <w:r>
+        <w:rPr>
+          <w:rFonts w:asciiTheme="minorHAnsi" w:hAnsiTheme="minorHAnsi" w:cstheme="minorHAnsi"/>
+        </w:rPr>
+        <w:t xml:space="preserve">GENERATED AS </w:t>
+      </w:r>
+      <w:r>
+        <w:rPr>
+          <w:rFonts w:asciiTheme="minorHAnsi" w:hAnsiTheme="minorHAnsi" w:cstheme="minorHAnsi"/>
+        </w:rPr>
+        <w:t>IDENTITY PRIMARY KEY,</w:t>
+      </w:r>
+    </w:p>
+    <w:p>
+      <w:pPr>
+        <w:pStyle w:val="Text"/>
+        <w:spacing w:line="264" w:lineRule="auto"/>
+        <w:rPr>
+          <w:rFonts w:asciiTheme="minorHAnsi" w:hAnsiTheme="minorHAnsi" w:cstheme="minorHAnsi"/>
+        </w:rPr>
+      </w:pPr>
+      <w:r>
+        <w:rPr>
+          <w:rFonts w:asciiTheme="minorHAnsi" w:hAnsiTheme="minorHAnsi" w:cstheme="minorHAnsi"/>
+        </w:rPr>
+        <w:t xml:space="preserve">    </w:t>
+      </w:r>
+      <w:proofErr w:type="spellStart"/>
+      <w:r>
+        <w:rPr>
+          <w:rFonts w:asciiTheme="minorHAnsi" w:hAnsiTheme="minorHAnsi" w:cstheme="minorHAnsi"/>
+        </w:rPr>
+        <w:t>author_name</w:t>
+      </w:r>
+      <w:proofErr w:type="spellEnd"/>
+      <w:r>
+        <w:rPr>
+          <w:rFonts w:asciiTheme="minorHAnsi" w:hAnsiTheme="minorHAnsi" w:cstheme="minorHAnsi"/>
+        </w:rPr>
+        <w:t xml:space="preserve"> VARCHAR(255),</w:t>
+      </w:r>
+    </w:p>
+    <w:p>
+      <w:pPr>
+        <w:pStyle w:val="Text"/>
+        <w:spacing w:line="264" w:lineRule="auto"/>
+        <w:rPr>
+          <w:rFonts w:asciiTheme="minorHAnsi" w:hAnsiTheme="minorHAnsi" w:cstheme="minorHAnsi"/>
+        </w:rPr>
+      </w:pPr>
+      <w:r>
+        <w:rPr>
+          <w:rFonts w:asciiTheme="minorHAnsi" w:hAnsiTheme="minorHAnsi" w:cstheme="minorHAnsi"/>
+        </w:rPr>
+        <w:t xml:space="preserve">    </w:t>
+      </w:r>
+      <w:proofErr w:type="spellStart"/>
+      <w:r>
+        <w:rPr>
+          <w:rFonts w:asciiTheme="minorHAnsi" w:hAnsiTheme="minorHAnsi" w:cstheme="minorHAnsi"/>
+        </w:rPr>
+        <w:t>editor_name</w:t>
+      </w:r>
+      <w:proofErr w:type="spellEnd"/>
+      <w:r>
+        <w:rPr>
+          <w:rFonts w:asciiTheme="minorHAnsi" w:hAnsiTheme="minorHAnsi" w:cstheme="minorHAnsi"/>
+        </w:rPr>
+        <w:t xml:space="preserve"> VARCHAR(255)</w:t>
+      </w:r>
+    </w:p>
+    <w:p>
+      <w:pPr>
+        <w:pStyle w:val="Text"/>
+        <w:spacing w:after="0" w:line="264" w:lineRule="auto"/>
+        <w:rPr>
+          <w:rFonts w:asciiTheme="minorHAnsi" w:hAnsiTheme="minorHAnsi" w:cstheme="minorHAnsi"/>
+        </w:rPr>
+      </w:pPr>
+      <w:r>
+        <w:rPr>
+          <w:rFonts w:asciiTheme="minorHAnsi" w:hAnsiTheme="minorHAnsi" w:cstheme="minorHAnsi"/>
+        </w:rPr>
+        <w:t>);</w:t>
+      </w:r>
+    </w:p>
+    <w:p>
+      <w:pPr>
+        <w:pStyle w:val="Text"/>
+        <w:spacing w:after="0" w:line="264" w:lineRule="auto"/>
+        <w:rPr>
+          <w:rFonts w:asciiTheme="minorHAnsi" w:hAnsiTheme="minorHAnsi" w:cstheme="minorHAnsi"/>
+        </w:rPr>
+      </w:pPr>
+    </w:p>
+    <w:p>
+      <w:pPr>
+        <w:pStyle w:val="Text"/>
+        <w:spacing w:line="264" w:lineRule="auto"/>
+        <w:rPr>
+          <w:rFonts w:asciiTheme="minorHAnsi" w:hAnsiTheme="minorHAnsi" w:cstheme="minorHAnsi"/>
+        </w:rPr>
+      </w:pPr>
+      <w:r>
+        <w:rPr>
+          <w:rFonts w:asciiTheme="minorHAnsi" w:hAnsiTheme="minorHAnsi" w:cstheme="minorHAnsi"/>
+        </w:rPr>
+        <w:t xml:space="preserve">CREATE TABLE </w:t>
+      </w:r>
+      <w:proofErr w:type="spellStart"/>
+      <w:r>
+        <w:rPr>
+          <w:rFonts w:asciiTheme="minorHAnsi" w:hAnsiTheme="minorHAnsi" w:cstheme="minorHAnsi"/>
+        </w:rPr>
+        <w:t>Dim_Publisher</w:t>
+      </w:r>
+      <w:proofErr w:type="spellEnd"/>
+      <w:r>
+        <w:rPr>
+          <w:rFonts w:asciiTheme="minorHAnsi" w:hAnsiTheme="minorHAnsi" w:cstheme="minorHAnsi"/>
+        </w:rPr>
+        <w:t xml:space="preserve"> (</w:t>
+      </w:r>
+    </w:p>
+    <w:p>
+      <w:pPr>
+        <w:pStyle w:val="Text"/>
+        <w:spacing w:line="264" w:lineRule="auto"/>
+        <w:rPr>
+          <w:rFonts w:asciiTheme="minorHAnsi" w:hAnsiTheme="minorHAnsi" w:cstheme="minorHAnsi"/>
+        </w:rPr>
+      </w:pPr>
+      <w:r>
+        <w:rPr>
+          <w:rFonts w:asciiTheme="minorHAnsi" w:hAnsiTheme="minorHAnsi" w:cstheme="minorHAnsi"/>
+        </w:rPr>
+        <w:t xml:space="preserve">    </w:t>
+      </w:r>
+      <w:proofErr w:type="spellStart"/>
+      <w:r>
+        <w:rPr>
+          <w:rFonts w:asciiTheme="minorHAnsi" w:hAnsiTheme="minorHAnsi" w:cstheme="minorHAnsi"/>
+        </w:rPr>
+        <w:t>publisher_id</w:t>
+      </w:r>
+      <w:proofErr w:type="spellEnd"/>
+      <w:r>
+        <w:rPr>
+          <w:rFonts w:asciiTheme="minorHAnsi" w:hAnsiTheme="minorHAnsi" w:cstheme="minorHAnsi"/>
+        </w:rPr>
+        <w:t xml:space="preserve"> INT GENERATED AS IDENTITY PRIMARY KEY,</w:t>
+      </w:r>
+    </w:p>
+    <w:p>
+      <w:pPr>
+        <w:pStyle w:val="Text"/>
+        <w:spacing w:line="264" w:lineRule="auto"/>
+        <w:rPr>
+          <w:rFonts w:asciiTheme="minorHAnsi" w:hAnsiTheme="minorHAnsi" w:cstheme="minorHAnsi"/>
+        </w:rPr>
+      </w:pPr>
+      <w:r>
+        <w:rPr>
+          <w:rFonts w:asciiTheme="minorHAnsi" w:hAnsiTheme="minorHAnsi" w:cstheme="minorHAnsi"/>
+        </w:rPr>
+        <w:t xml:space="preserve">    </w:t>
+      </w:r>
+      <w:proofErr w:type="spellStart"/>
+      <w:r>
+        <w:rPr>
+          <w:rFonts w:asciiTheme="minorHAnsi" w:hAnsiTheme="minorHAnsi" w:cstheme="minorHAnsi"/>
+        </w:rPr>
+        <w:t>publisher_name</w:t>
+      </w:r>
+      <w:proofErr w:type="spellEnd"/>
+      <w:r>
+        <w:rPr>
+          <w:rFonts w:asciiTheme="minorHAnsi" w:hAnsiTheme="minorHAnsi" w:cstheme="minorHAnsi"/>
+        </w:rPr>
+        <w:t xml:space="preserve"> VARCHAR(255),</w:t>
+      </w:r>
+    </w:p>
+    <w:p>
+      <w:pPr>
+        <w:pStyle w:val="Text"/>
+        <w:spacing w:line="264" w:lineRule="auto"/>
+        <w:rPr>
+          <w:rFonts w:asciiTheme="minorHAnsi" w:hAnsiTheme="minorHAnsi" w:cstheme="minorHAnsi"/>
+        </w:rPr>
+      </w:pPr>
+      <w:r>
+        <w:rPr>
+          <w:rFonts w:asciiTheme="minorHAnsi" w:hAnsiTheme="minorHAnsi" w:cstheme="minorHAnsi"/>
+        </w:rPr>
+        <w:t xml:space="preserve">    </w:t>
+      </w:r>
+      <w:proofErr w:type="spellStart"/>
+      <w:r>
+        <w:rPr>
+          <w:rFonts w:asciiTheme="minorHAnsi" w:hAnsiTheme="minorHAnsi" w:cstheme="minorHAnsi"/>
+        </w:rPr>
+        <w:t>journal_name</w:t>
+      </w:r>
+      <w:proofErr w:type="spellEnd"/>
+      <w:r>
+        <w:rPr>
+          <w:rFonts w:asciiTheme="minorHAnsi" w:hAnsiTheme="minorHAnsi" w:cstheme="minorHAnsi"/>
+        </w:rPr>
+        <w:t xml:space="preserve"> VARCHAR(255)</w:t>
+      </w:r>
+    </w:p>
+    <w:p>
+      <w:pPr>
+        <w:pStyle w:val="Text"/>
+        <w:spacing w:after="0" w:line="264" w:lineRule="auto"/>
+        <w:rPr>
+          <w:rFonts w:asciiTheme="minorHAnsi" w:hAnsiTheme="minorHAnsi" w:cstheme="minorHAnsi"/>
+        </w:rPr>
+      </w:pPr>
+      <w:r>
+        <w:rPr>
+          <w:rFonts w:asciiTheme="minorHAnsi" w:hAnsiTheme="minorHAnsi" w:cstheme="minorHAnsi"/>
+        </w:rPr>
+        <w:t>);</w:t>
+      </w:r>
+    </w:p>
+    <w:p>
+      <w:pPr>
+        <w:pStyle w:val="Text"/>
+        <w:spacing w:after="0" w:line="264" w:lineRule="auto"/>
+        <w:rPr>
+          <w:rFonts w:asciiTheme="minorHAnsi" w:hAnsiTheme="minorHAnsi" w:cstheme="minorHAnsi"/>
+        </w:rPr>
+      </w:pPr>
+    </w:p>
+    <w:p>
+      <w:pPr>
+        <w:pStyle w:val="Text"/>
+        <w:spacing w:line="264" w:lineRule="auto"/>
+        <w:rPr>
+          <w:rFonts w:asciiTheme="minorHAnsi" w:hAnsiTheme="minorHAnsi" w:cstheme="minorHAnsi"/>
+        </w:rPr>
+      </w:pPr>
+      <w:r>
+        <w:rPr>
+          <w:rFonts w:asciiTheme="minorHAnsi" w:hAnsiTheme="minorHAnsi" w:cstheme="minorHAnsi"/>
+        </w:rPr>
+        <w:t xml:space="preserve">CREATE TABLE </w:t>
+      </w:r>
+      <w:proofErr w:type="spellStart"/>
+      <w:r>
+        <w:rPr>
+          <w:rFonts w:asciiTheme="minorHAnsi" w:hAnsiTheme="minorHAnsi" w:cstheme="minorHAnsi"/>
+        </w:rPr>
+        <w:t>Dim_Time</w:t>
+      </w:r>
+      <w:proofErr w:type="spellEnd"/>
+      <w:r>
+        <w:rPr>
+          <w:rFonts w:asciiTheme="minorHAnsi" w:hAnsiTheme="minorHAnsi" w:cstheme="minorHAnsi"/>
+        </w:rPr>
+        <w:t xml:space="preserve"> (</w:t>
+      </w:r>
+    </w:p>
+    <w:p>
+      <w:pPr>
+        <w:pStyle w:val="Text"/>
+        <w:spacing w:line="264" w:lineRule="auto"/>
+        <w:rPr>
+          <w:rFonts w:asciiTheme="minorHAnsi" w:hAnsiTheme="minorHAnsi" w:cstheme="minorHAnsi"/>
+        </w:rPr>
+      </w:pPr>
+      <w:r>
+        <w:rPr>
+          <w:rFonts w:asciiTheme="minorHAnsi" w:hAnsiTheme="minorHAnsi" w:cstheme="minorHAnsi"/>
+        </w:rPr>
+        <w:t xml:space="preserve">    </w:t>
+      </w:r>
+      <w:proofErr w:type="spellStart"/>
+      <w:r>
+        <w:rPr>
+          <w:rFonts w:asciiTheme="minorHAnsi" w:hAnsiTheme="minorHAnsi" w:cstheme="minorHAnsi"/>
+        </w:rPr>
+        <w:t>time_id</w:t>
+      </w:r>
+      <w:proofErr w:type="spellEnd"/>
+      <w:r>
+        <w:rPr>
+          <w:rFonts w:asciiTheme="minorHAnsi" w:hAnsiTheme="minorHAnsi" w:cstheme="minorHAnsi"/>
+        </w:rPr>
+        <w:t xml:space="preserve"> INT GENERATED AS IDENTITY PRIMARY KEY,</w:t>
+      </w:r>
+    </w:p>
+    <w:p>
+      <w:pPr>
+        <w:pStyle w:val="Text"/>
+        <w:spacing w:line="264" w:lineRule="auto"/>
+        <w:rPr>
+          <w:rFonts w:asciiTheme="minorHAnsi" w:hAnsiTheme="minorHAnsi" w:cstheme="minorHAnsi"/>
+        </w:rPr>
+      </w:pPr>
+      <w:r>
+        <w:rPr>
+          <w:rFonts w:asciiTheme="minorHAnsi" w:hAnsiTheme="minorHAnsi" w:cstheme="minorHAnsi"/>
+        </w:rPr>
+        <w:t xml:space="preserve">    </w:t>
+      </w:r>
+      <w:proofErr w:type="spellStart"/>
+      <w:r>
+        <w:rPr>
+          <w:rFonts w:asciiTheme="minorHAnsi" w:hAnsiTheme="minorHAnsi" w:cstheme="minorHAnsi"/>
+        </w:rPr>
+        <w:t>yr</w:t>
+      </w:r>
+      <w:proofErr w:type="spellEnd"/>
+      <w:r>
+        <w:rPr>
+          <w:rFonts w:asciiTheme="minorHAnsi" w:hAnsiTheme="minorHAnsi" w:cstheme="minorHAnsi"/>
+        </w:rPr>
+        <w:t xml:space="preserve"> INT,</w:t>
+      </w:r>
+    </w:p>
+    <w:p>
+      <w:pPr>
+        <w:pStyle w:val="Text"/>
+        <w:spacing w:line="264" w:lineRule="auto"/>
+        <w:rPr>
+          <w:rFonts w:asciiTheme="minorHAnsi" w:hAnsiTheme="minorHAnsi" w:cstheme="minorHAnsi"/>
+        </w:rPr>
+      </w:pPr>
+      <w:r>
+        <w:rPr>
+          <w:rFonts w:asciiTheme="minorHAnsi" w:hAnsiTheme="minorHAnsi" w:cstheme="minorHAnsi"/>
+        </w:rPr>
+        <w:t xml:space="preserve">    </w:t>
+      </w:r>
+      <w:proofErr w:type="spellStart"/>
+      <w:r>
+        <w:rPr>
+          <w:rFonts w:asciiTheme="minorHAnsi" w:hAnsiTheme="minorHAnsi" w:cstheme="minorHAnsi"/>
+        </w:rPr>
+        <w:t>mnth</w:t>
+      </w:r>
+      <w:proofErr w:type="spellEnd"/>
+      <w:r>
+        <w:rPr>
+          <w:rFonts w:asciiTheme="minorHAnsi" w:hAnsiTheme="minorHAnsi" w:cstheme="minorHAnsi"/>
+        </w:rPr>
+        <w:t xml:space="preserve"> INT</w:t>
+      </w:r>
+    </w:p>
+    <w:p>
+      <w:pPr>
+        <w:pStyle w:val="Text"/>
+        <w:spacing w:after="0" w:line="264" w:lineRule="auto"/>
+        <w:rPr>
+          <w:rFonts w:asciiTheme="minorHAnsi" w:hAnsiTheme="minorHAnsi" w:cstheme="minorHAnsi"/>
+        </w:rPr>
+      </w:pPr>
+      <w:r>
+        <w:rPr>
+          <w:rFonts w:asciiTheme="minorHAnsi" w:hAnsiTheme="minorHAnsi" w:cstheme="minorHAnsi"/>
+        </w:rPr>
+        <w:t>);</w:t>
+      </w:r>
+    </w:p>
+    <w:p>
+      <w:pPr>
+        <w:pStyle w:val="Text"/>
+        <w:spacing w:after="0" w:line="264" w:lineRule="auto"/>
+        <w:rPr>
+          <w:rFonts w:asciiTheme="minorHAnsi" w:hAnsiTheme="minorHAnsi" w:cstheme="minorHAnsi"/>
+        </w:rPr>
+      </w:pPr>
+    </w:p>
+    <w:p>
+      <w:pPr>
+        <w:pStyle w:val="Text"/>
+        <w:spacing w:line="264" w:lineRule="auto"/>
+        <w:rPr>
+          <w:rFonts w:asciiTheme="minorHAnsi" w:hAnsiTheme="minorHAnsi" w:cstheme="minorHAnsi"/>
+        </w:rPr>
+      </w:pPr>
+      <w:r>
+        <w:rPr>
+          <w:rFonts w:asciiTheme="minorHAnsi" w:hAnsiTheme="minorHAnsi" w:cstheme="minorHAnsi"/>
+        </w:rPr>
+        <w:t xml:space="preserve">CREATE TABLE </w:t>
+      </w:r>
+      <w:proofErr w:type="spellStart"/>
+      <w:r>
+        <w:rPr>
+          <w:rFonts w:asciiTheme="minorHAnsi" w:hAnsiTheme="minorHAnsi" w:cstheme="minorHAnsi"/>
+        </w:rPr>
+        <w:t>Dim_Links</w:t>
+      </w:r>
+      <w:proofErr w:type="spellEnd"/>
+      <w:r>
+        <w:rPr>
+          <w:rFonts w:asciiTheme="minorHAnsi" w:hAnsiTheme="minorHAnsi" w:cstheme="minorHAnsi"/>
+        </w:rPr>
+        <w:t xml:space="preserve"> (</w:t>
+      </w:r>
+    </w:p>
+    <w:p>
+      <w:pPr>
+        <w:pStyle w:val="Text"/>
+        <w:spacing w:line="264" w:lineRule="auto"/>
+        <w:rPr>
+          <w:rFonts w:asciiTheme="minorHAnsi" w:hAnsiTheme="minorHAnsi" w:cstheme="minorHAnsi"/>
+        </w:rPr>
+      </w:pPr>
+      <w:r>
+        <w:rPr>
+          <w:rFonts w:asciiTheme="minorHAnsi" w:hAnsiTheme="minorHAnsi" w:cstheme="minorHAnsi"/>
+        </w:rPr>
+        <w:t xml:space="preserve">    </w:t>
+      </w:r>
+      <w:proofErr w:type="spellStart"/>
+      <w:r>
+        <w:rPr>
+          <w:rFonts w:asciiTheme="minorHAnsi" w:hAnsiTheme="minorHAnsi" w:cstheme="minorHAnsi"/>
+        </w:rPr>
+        <w:t>links_id</w:t>
+      </w:r>
+      <w:proofErr w:type="spellEnd"/>
+      <w:r>
+        <w:rPr>
+          <w:rFonts w:asciiTheme="minorHAnsi" w:hAnsiTheme="minorHAnsi" w:cstheme="minorHAnsi"/>
+        </w:rPr>
+        <w:t xml:space="preserve"> INT GENERATED AS IDENTITY PRIMARY KEY,</w:t>
+      </w:r>
+    </w:p>
+    <w:p>
+      <w:pPr>
+        <w:pStyle w:val="Text"/>
+        <w:spacing w:line="264" w:lineRule="auto"/>
+        <w:rPr>
+          <w:rFonts w:asciiTheme="minorHAnsi" w:hAnsiTheme="minorHAnsi" w:cstheme="minorHAnsi"/>
+        </w:rPr>
+      </w:pPr>
+      <w:r>
+        <w:rPr>
+          <w:rFonts w:asciiTheme="minorHAnsi" w:hAnsiTheme="minorHAnsi" w:cstheme="minorHAnsi"/>
+        </w:rPr>
+        <w:t xml:space="preserve">    </w:t>
+      </w:r>
+      <w:proofErr w:type="spellStart"/>
+      <w:r>
+        <w:rPr>
+          <w:rFonts w:asciiTheme="minorHAnsi" w:hAnsiTheme="minorHAnsi" w:cstheme="minorHAnsi"/>
+        </w:rPr>
+        <w:t>url_str</w:t>
+      </w:r>
+      <w:proofErr w:type="spellEnd"/>
+      <w:r>
+        <w:rPr>
+          <w:rFonts w:asciiTheme="minorHAnsi" w:hAnsiTheme="minorHAnsi" w:cstheme="minorHAnsi"/>
+        </w:rPr>
+        <w:t xml:space="preserve"> VARCHAR(255),</w:t>
+      </w:r>
+    </w:p>
+    <w:p>
+      <w:pPr>
+        <w:pStyle w:val="Text"/>
+        <w:spacing w:line="264" w:lineRule="auto"/>
+        <w:rPr>
+          <w:rFonts w:asciiTheme="minorHAnsi" w:hAnsiTheme="minorHAnsi" w:cstheme="minorHAnsi"/>
+        </w:rPr>
+      </w:pPr>
+      <w:r>
+        <w:rPr>
+          <w:rFonts w:asciiTheme="minorHAnsi" w:hAnsiTheme="minorHAnsi" w:cstheme="minorHAnsi"/>
+        </w:rPr>
+        <w:t xml:space="preserve">    </w:t>
+      </w:r>
+      <w:proofErr w:type="spellStart"/>
+      <w:r>
+        <w:rPr>
+          <w:rFonts w:asciiTheme="minorHAnsi" w:hAnsiTheme="minorHAnsi" w:cstheme="minorHAnsi"/>
+        </w:rPr>
+        <w:t>ee</w:t>
+      </w:r>
+      <w:proofErr w:type="spellEnd"/>
+      <w:r>
+        <w:rPr>
+          <w:rFonts w:asciiTheme="minorHAnsi" w:hAnsiTheme="minorHAnsi" w:cstheme="minorHAnsi"/>
+        </w:rPr>
+        <w:t xml:space="preserve"> VARCHAR(255),</w:t>
+      </w:r>
+    </w:p>
+    <w:p>
+      <w:pPr>
+        <w:pStyle w:val="Text"/>
+        <w:spacing w:line="264" w:lineRule="auto"/>
+        <w:rPr>
+          <w:rFonts w:asciiTheme="minorHAnsi" w:hAnsiTheme="minorHAnsi" w:cstheme="minorHAnsi"/>
+        </w:rPr>
+      </w:pPr>
+      <w:r>
+        <w:rPr>
+          <w:rFonts w:asciiTheme="minorHAnsi" w:hAnsiTheme="minorHAnsi" w:cstheme="minorHAnsi"/>
+        </w:rPr>
+        <w:t xml:space="preserve">    </w:t>
+      </w:r>
+      <w:proofErr w:type="spellStart"/>
+      <w:r>
+        <w:rPr>
+          <w:rFonts w:asciiTheme="minorHAnsi" w:hAnsiTheme="minorHAnsi" w:cstheme="minorHAnsi"/>
+        </w:rPr>
+        <w:t>cdrom</w:t>
+      </w:r>
+      <w:proofErr w:type="spellEnd"/>
+      <w:r>
+        <w:rPr>
+          <w:rFonts w:asciiTheme="minorHAnsi" w:hAnsiTheme="minorHAnsi" w:cstheme="minorHAnsi"/>
+        </w:rPr>
+        <w:t xml:space="preserve"> VARCHAR(255),</w:t>
+      </w:r>
+    </w:p>
+    <w:p>
+      <w:pPr>
+        <w:pStyle w:val="Text"/>
+        <w:spacing w:line="264" w:lineRule="auto"/>
+        <w:rPr>
+          <w:rFonts w:asciiTheme="minorHAnsi" w:hAnsiTheme="minorHAnsi" w:cstheme="minorHAnsi"/>
+        </w:rPr>
+      </w:pPr>
+      <w:r>
+        <w:rPr>
+          <w:rFonts w:asciiTheme="minorHAnsi" w:hAnsiTheme="minorHAnsi" w:cstheme="minorHAnsi"/>
+        </w:rPr>
+        <w:t xml:space="preserve">    cite VARCHAR(255)</w:t>
+      </w:r>
+    </w:p>
+    <w:p>
+      <w:pPr>
+        <w:pStyle w:val="Text"/>
+        <w:spacing w:after="0" w:line="264" w:lineRule="auto"/>
+        <w:rPr>
+          <w:rFonts w:asciiTheme="minorHAnsi" w:hAnsiTheme="minorHAnsi" w:cstheme="minorHAnsi"/>
+        </w:rPr>
+      </w:pPr>
+      <w:r>
+        <w:rPr>
+          <w:rFonts w:asciiTheme="minorHAnsi" w:hAnsiTheme="minorHAnsi" w:cstheme="minorHAnsi"/>
+        </w:rPr>
+        <w:t>);</w:t>
+      </w:r>
+    </w:p>
+    <w:p>
+      <w:pPr>
+        <w:pStyle w:val="Text"/>
+        <w:spacing w:after="0" w:line="264" w:lineRule="auto"/>
+        <w:rPr>
+          <w:rFonts w:asciiTheme="minorHAnsi" w:hAnsiTheme="minorHAnsi" w:cstheme="minorHAnsi"/>
+        </w:rPr>
+      </w:pPr>
+    </w:p>
+    <w:p>
+      <w:pPr>
+        <w:pStyle w:val="Text"/>
+        <w:spacing w:line="264" w:lineRule="auto"/>
+        <w:rPr>
+          <w:rFonts w:asciiTheme="minorHAnsi" w:hAnsiTheme="minorHAnsi" w:cstheme="minorHAnsi"/>
+        </w:rPr>
+      </w:pPr>
+      <w:r>
+        <w:rPr>
+          <w:rFonts w:asciiTheme="minorHAnsi" w:hAnsiTheme="minorHAnsi" w:cstheme="minorHAnsi"/>
+        </w:rPr>
+        <w:t xml:space="preserve">CREATE TABLE </w:t>
+      </w:r>
+      <w:proofErr w:type="spellStart"/>
+      <w:r>
+        <w:rPr>
+          <w:rFonts w:asciiTheme="minorHAnsi" w:hAnsiTheme="minorHAnsi" w:cstheme="minorHAnsi"/>
+        </w:rPr>
+        <w:t>Fact_Publication</w:t>
+      </w:r>
+      <w:proofErr w:type="spellEnd"/>
+      <w:r>
+        <w:rPr>
+          <w:rFonts w:asciiTheme="minorHAnsi" w:hAnsiTheme="minorHAnsi" w:cstheme="minorHAnsi"/>
+        </w:rPr>
+        <w:t xml:space="preserve"> (</w:t>
+      </w:r>
+    </w:p>
+    <w:p>
+      <w:pPr>
+        <w:pStyle w:val="Text"/>
+        <w:spacing w:line="264" w:lineRule="auto"/>
+        <w:rPr>
+          <w:rFonts w:asciiTheme="minorHAnsi" w:hAnsiTheme="minorHAnsi" w:cstheme="minorHAnsi"/>
+        </w:rPr>
+      </w:pPr>
+      <w:r>
+        <w:rPr>
+          <w:rFonts w:asciiTheme="minorHAnsi" w:hAnsiTheme="minorHAnsi" w:cstheme="minorHAnsi"/>
+        </w:rPr>
+        <w:t xml:space="preserve">    </w:t>
+      </w:r>
+      <w:proofErr w:type="spellStart"/>
+      <w:r>
+        <w:rPr>
+          <w:rFonts w:asciiTheme="minorHAnsi" w:hAnsiTheme="minorHAnsi" w:cstheme="minorHAnsi"/>
+        </w:rPr>
+        <w:t>publication_id</w:t>
+      </w:r>
+      <w:proofErr w:type="spellEnd"/>
+      <w:r>
+        <w:rPr>
+          <w:rFonts w:asciiTheme="minorHAnsi" w:hAnsiTheme="minorHAnsi" w:cstheme="minorHAnsi"/>
+        </w:rPr>
+        <w:t xml:space="preserve"> INT GENERATED AS IDENTITY PRIMARY KEY,</w:t>
+      </w:r>
+    </w:p>
+    <w:p>
+      <w:pPr>
+        <w:pStyle w:val="Text"/>
+        <w:spacing w:line="264" w:lineRule="auto"/>
+        <w:rPr>
+          <w:rFonts w:asciiTheme="minorHAnsi" w:hAnsiTheme="minorHAnsi" w:cstheme="minorHAnsi"/>
+        </w:rPr>
+      </w:pPr>
+      <w:r>
+        <w:rPr>
+          <w:rFonts w:asciiTheme="minorHAnsi" w:hAnsiTheme="minorHAnsi" w:cstheme="minorHAnsi"/>
+        </w:rPr>
+        <w:t xml:space="preserve">    </w:t>
+      </w:r>
+      <w:proofErr w:type="spellStart"/>
+      <w:r>
+        <w:rPr>
+          <w:rFonts w:asciiTheme="minorHAnsi" w:hAnsiTheme="minorHAnsi" w:cstheme="minorHAnsi"/>
+        </w:rPr>
+        <w:t>details_id</w:t>
+      </w:r>
+      <w:proofErr w:type="spellEnd"/>
+      <w:r>
+        <w:rPr>
+          <w:rFonts w:asciiTheme="minorHAnsi" w:hAnsiTheme="minorHAnsi" w:cstheme="minorHAnsi"/>
+        </w:rPr>
+        <w:t xml:space="preserve"> INT,</w:t>
+      </w:r>
+    </w:p>
+    <w:p>
+      <w:pPr>
+        <w:pStyle w:val="Text"/>
+        <w:spacing w:line="264" w:lineRule="auto"/>
+        <w:rPr>
+          <w:rFonts w:asciiTheme="minorHAnsi" w:hAnsiTheme="minorHAnsi" w:cstheme="minorHAnsi"/>
+        </w:rPr>
+      </w:pPr>
+      <w:r>
+        <w:rPr>
+          <w:rFonts w:asciiTheme="minorHAnsi" w:hAnsiTheme="minorHAnsi" w:cstheme="minorHAnsi"/>
+        </w:rPr>
+        <w:t xml:space="preserve">    </w:t>
+      </w:r>
+      <w:proofErr w:type="spellStart"/>
+      <w:r>
+        <w:rPr>
+          <w:rFonts w:asciiTheme="minorHAnsi" w:hAnsiTheme="minorHAnsi" w:cstheme="minorHAnsi"/>
+        </w:rPr>
+        <w:t>author_id</w:t>
+      </w:r>
+      <w:proofErr w:type="spellEnd"/>
+      <w:r>
+        <w:rPr>
+          <w:rFonts w:asciiTheme="minorHAnsi" w:hAnsiTheme="minorHAnsi" w:cstheme="minorHAnsi"/>
+        </w:rPr>
+        <w:t xml:space="preserve"> INT,</w:t>
+      </w:r>
+    </w:p>
+    <w:p>
+      <w:pPr>
+        <w:pStyle w:val="Text"/>
+        <w:spacing w:line="264" w:lineRule="auto"/>
+        <w:rPr>
+          <w:rFonts w:asciiTheme="minorHAnsi" w:hAnsiTheme="minorHAnsi" w:cstheme="minorHAnsi"/>
+        </w:rPr>
+      </w:pPr>
+      <w:r>
+        <w:rPr>
+          <w:rFonts w:asciiTheme="minorHAnsi" w:hAnsiTheme="minorHAnsi" w:cstheme="minorHAnsi"/>
+        </w:rPr>
+        <w:t xml:space="preserve">    </w:t>
+      </w:r>
+      <w:proofErr w:type="spellStart"/>
+      <w:r>
+        <w:rPr>
+          <w:rFonts w:asciiTheme="minorHAnsi" w:hAnsiTheme="minorHAnsi" w:cstheme="minorHAnsi"/>
+        </w:rPr>
+        <w:t>publisher_id</w:t>
+      </w:r>
+      <w:proofErr w:type="spellEnd"/>
+      <w:r>
+        <w:rPr>
+          <w:rFonts w:asciiTheme="minorHAnsi" w:hAnsiTheme="minorHAnsi" w:cstheme="minorHAnsi"/>
+        </w:rPr>
+        <w:t xml:space="preserve"> INT,</w:t>
+      </w:r>
+    </w:p>
+    <w:p>
+      <w:pPr>
+        <w:pStyle w:val="Text"/>
+        <w:spacing w:line="264" w:lineRule="auto"/>
+        <w:rPr>
+          <w:rFonts w:asciiTheme="minorHAnsi" w:hAnsiTheme="minorHAnsi" w:cstheme="minorHAnsi"/>
+        </w:rPr>
+      </w:pPr>
+      <w:r>
+        <w:rPr>
+          <w:rFonts w:asciiTheme="minorHAnsi" w:hAnsiTheme="minorHAnsi" w:cstheme="minorHAnsi"/>
+        </w:rPr>
+        <w:t xml:space="preserve">    </w:t>
+      </w:r>
+      <w:proofErr w:type="spellStart"/>
+      <w:r>
+        <w:rPr>
+          <w:rFonts w:asciiTheme="minorHAnsi" w:hAnsiTheme="minorHAnsi" w:cstheme="minorHAnsi"/>
+        </w:rPr>
+        <w:t>time_id</w:t>
+      </w:r>
+      <w:proofErr w:type="spellEnd"/>
+      <w:r>
+        <w:rPr>
+          <w:rFonts w:asciiTheme="minorHAnsi" w:hAnsiTheme="minorHAnsi" w:cstheme="minorHAnsi"/>
+        </w:rPr>
+        <w:t xml:space="preserve"> INT,</w:t>
+      </w:r>
+    </w:p>
+    <w:p>
+      <w:pPr>
+        <w:pStyle w:val="Text"/>
+        <w:spacing w:line="264" w:lineRule="auto"/>
+        <w:rPr>
+          <w:rFonts w:asciiTheme="minorHAnsi" w:hAnsiTheme="minorHAnsi" w:cstheme="minorHAnsi"/>
+        </w:rPr>
+      </w:pPr>
+      <w:r>
+        <w:rPr>
+          <w:rFonts w:asciiTheme="minorHAnsi" w:hAnsiTheme="minorHAnsi" w:cstheme="minorHAnsi"/>
+        </w:rPr>
+        <w:t xml:space="preserve">    </w:t>
+      </w:r>
+      <w:proofErr w:type="spellStart"/>
+      <w:r>
+        <w:rPr>
+          <w:rFonts w:asciiTheme="minorHAnsi" w:hAnsiTheme="minorHAnsi" w:cstheme="minorHAnsi"/>
+        </w:rPr>
+        <w:t>links_id</w:t>
+      </w:r>
+      <w:proofErr w:type="spellEnd"/>
+      <w:r>
+        <w:rPr>
+          <w:rFonts w:asciiTheme="minorHAnsi" w:hAnsiTheme="minorHAnsi" w:cstheme="minorHAnsi"/>
+        </w:rPr>
+        <w:t xml:space="preserve"> INT,</w:t>
+      </w:r>
+    </w:p>
+    <w:p>
+      <w:pPr>
+        <w:pStyle w:val="Text"/>
+        <w:spacing w:line="264" w:lineRule="auto"/>
+        <w:rPr>
+          <w:rFonts w:asciiTheme="minorHAnsi" w:hAnsiTheme="minorHAnsi" w:cstheme="minorHAnsi"/>
+        </w:rPr>
+      </w:pPr>
+      <w:r>
+        <w:rPr>
+          <w:rFonts w:asciiTheme="minorHAnsi" w:hAnsiTheme="minorHAnsi" w:cstheme="minorHAnsi"/>
+        </w:rPr>
+        <w:t xml:space="preserve">    </w:t>
+      </w:r>
+      <w:proofErr w:type="spellStart"/>
+      <w:r>
+        <w:rPr>
+          <w:rFonts w:asciiTheme="minorHAnsi" w:hAnsiTheme="minorHAnsi" w:cstheme="minorHAnsi"/>
+        </w:rPr>
+        <w:t>publication_type</w:t>
+      </w:r>
+      <w:proofErr w:type="spellEnd"/>
+      <w:r>
+        <w:rPr>
+          <w:rFonts w:asciiTheme="minorHAnsi" w:hAnsiTheme="minorHAnsi" w:cstheme="minorHAnsi"/>
+        </w:rPr>
+        <w:t xml:space="preserve"> VARCHAR(50),</w:t>
+      </w:r>
+    </w:p>
+    <w:p>
+      <w:pPr>
+        <w:pStyle w:val="Text"/>
+        <w:spacing w:line="264" w:lineRule="auto"/>
+        <w:rPr>
+          <w:rFonts w:asciiTheme="minorHAnsi" w:hAnsiTheme="minorHAnsi" w:cstheme="minorHAnsi"/>
+        </w:rPr>
+      </w:pPr>
+      <w:r>
+        <w:rPr>
+          <w:rFonts w:asciiTheme="minorHAnsi" w:hAnsiTheme="minorHAnsi" w:cstheme="minorHAnsi"/>
+        </w:rPr>
+        <w:t xml:space="preserve">    </w:t>
+      </w:r>
+      <w:proofErr w:type="spellStart"/>
+      <w:r>
+        <w:rPr>
+          <w:rFonts w:asciiTheme="minorHAnsi" w:hAnsiTheme="minorHAnsi" w:cstheme="minorHAnsi"/>
+        </w:rPr>
+        <w:t>publication_count</w:t>
+      </w:r>
+      <w:proofErr w:type="spellEnd"/>
+      <w:r>
+        <w:rPr>
+          <w:rFonts w:asciiTheme="minorHAnsi" w:hAnsiTheme="minorHAnsi" w:cstheme="minorHAnsi"/>
+        </w:rPr>
+        <w:t xml:space="preserve"> INT,</w:t>
+      </w:r>
+    </w:p>
+    <w:p>
+      <w:pPr>
+        <w:pStyle w:val="Text"/>
+        <w:spacing w:line="264" w:lineRule="auto"/>
+        <w:rPr>
+          <w:rFonts w:asciiTheme="minorHAnsi" w:hAnsiTheme="minorHAnsi" w:cstheme="minorHAnsi"/>
+        </w:rPr>
+      </w:pPr>
+      <w:r>
+        <w:rPr>
+          <w:rFonts w:asciiTheme="minorHAnsi" w:hAnsiTheme="minorHAnsi" w:cstheme="minorHAnsi"/>
+        </w:rPr>
+        <w:t xml:space="preserve">    FOREIGN KEY (</w:t>
+      </w:r>
+      <w:proofErr w:type="spellStart"/>
+      <w:r>
+        <w:rPr>
+          <w:rFonts w:asciiTheme="minorHAnsi" w:hAnsiTheme="minorHAnsi" w:cstheme="minorHAnsi"/>
+        </w:rPr>
+        <w:t>details_id</w:t>
+      </w:r>
+      <w:proofErr w:type="spellEnd"/>
+      <w:r>
+        <w:rPr>
+          <w:rFonts w:asciiTheme="minorHAnsi" w:hAnsiTheme="minorHAnsi" w:cstheme="minorHAnsi"/>
+        </w:rPr>
+        <w:t xml:space="preserve">) REFERENCES </w:t>
+      </w:r>
+      <w:proofErr w:type="spellStart"/>
+      <w:r>
+        <w:rPr>
+          <w:rFonts w:asciiTheme="minorHAnsi" w:hAnsiTheme="minorHAnsi" w:cstheme="minorHAnsi"/>
+        </w:rPr>
+        <w:t>Dim_Details</w:t>
+      </w:r>
+      <w:proofErr w:type="spellEnd"/>
+      <w:r>
+        <w:rPr>
+          <w:rFonts w:asciiTheme="minorHAnsi" w:hAnsiTheme="minorHAnsi" w:cstheme="minorHAnsi"/>
+        </w:rPr>
+        <w:t>(</w:t>
+      </w:r>
+      <w:proofErr w:type="spellStart"/>
+      <w:r>
+        <w:rPr>
+          <w:rFonts w:asciiTheme="minorHAnsi" w:hAnsiTheme="minorHAnsi" w:cstheme="minorHAnsi"/>
+        </w:rPr>
+        <w:t>details_id</w:t>
+      </w:r>
+      <w:proofErr w:type="spellEnd"/>
+      <w:r>
+        <w:rPr>
+          <w:rFonts w:asciiTheme="minorHAnsi" w:hAnsiTheme="minorHAnsi" w:cstheme="minorHAnsi"/>
+        </w:rPr>
+        <w:t>),</w:t>
+      </w:r>
+    </w:p>
+    <w:p>
+      <w:pPr>
+        <w:pStyle w:val="Text"/>
+        <w:spacing w:line="264" w:lineRule="auto"/>
+        <w:rPr>
+          <w:rFonts w:asciiTheme="minorHAnsi" w:hAnsiTheme="minorHAnsi" w:cstheme="minorHAnsi"/>
+        </w:rPr>
+      </w:pPr>
+      <w:r>
+        <w:rPr>
+          <w:rFonts w:asciiTheme="minorHAnsi" w:hAnsiTheme="minorHAnsi" w:cstheme="minorHAnsi"/>
+        </w:rPr>
+        <w:t xml:space="preserve">    FOREIGN KEY (</w:t>
+      </w:r>
+      <w:proofErr w:type="spellStart"/>
+      <w:r>
+        <w:rPr>
+          <w:rFonts w:asciiTheme="minorHAnsi" w:hAnsiTheme="minorHAnsi" w:cstheme="minorHAnsi"/>
+        </w:rPr>
+        <w:t>author_id</w:t>
+      </w:r>
+      <w:proofErr w:type="spellEnd"/>
+      <w:r>
+        <w:rPr>
+          <w:rFonts w:asciiTheme="minorHAnsi" w:hAnsiTheme="minorHAnsi" w:cstheme="minorHAnsi"/>
+        </w:rPr>
+        <w:t xml:space="preserve">) REFERENCES </w:t>
+      </w:r>
+      <w:proofErr w:type="spellStart"/>
+      <w:r>
+        <w:rPr>
+          <w:rFonts w:asciiTheme="minorHAnsi" w:hAnsiTheme="minorHAnsi" w:cstheme="minorHAnsi"/>
+        </w:rPr>
+        <w:t>Dim_Author</w:t>
+      </w:r>
+      <w:proofErr w:type="spellEnd"/>
+      <w:r>
+        <w:rPr>
+          <w:rFonts w:asciiTheme="minorHAnsi" w:hAnsiTheme="minorHAnsi" w:cstheme="minorHAnsi"/>
+        </w:rPr>
+        <w:t>(</w:t>
+      </w:r>
+      <w:proofErr w:type="spellStart"/>
+      <w:r>
+        <w:rPr>
+          <w:rFonts w:asciiTheme="minorHAnsi" w:hAnsiTheme="minorHAnsi" w:cstheme="minorHAnsi"/>
+        </w:rPr>
+        <w:t>author_id</w:t>
+      </w:r>
+      <w:proofErr w:type="spellEnd"/>
+      <w:r>
+        <w:rPr>
+          <w:rFonts w:asciiTheme="minorHAnsi" w:hAnsiTheme="minorHAnsi" w:cstheme="minorHAnsi"/>
+        </w:rPr>
+        <w:t>),</w:t>
+      </w:r>
+    </w:p>
+    <w:p>
+      <w:pPr>
+        <w:pStyle w:val="Text"/>
+        <w:spacing w:line="264" w:lineRule="auto"/>
+        <w:rPr>
+          <w:rFonts w:asciiTheme="minorHAnsi" w:hAnsiTheme="minorHAnsi" w:cstheme="minorHAnsi"/>
+        </w:rPr>
+      </w:pPr>
+      <w:r>
+        <w:rPr>
+          <w:rFonts w:asciiTheme="minorHAnsi" w:hAnsiTheme="minorHAnsi" w:cstheme="minorHAnsi"/>
+        </w:rPr>
+        <w:t xml:space="preserve">    FOREIGN KEY (</w:t>
+      </w:r>
+      <w:proofErr w:type="spellStart"/>
+      <w:r>
+        <w:rPr>
+          <w:rFonts w:asciiTheme="minorHAnsi" w:hAnsiTheme="minorHAnsi" w:cstheme="minorHAnsi"/>
+        </w:rPr>
+        <w:t>publisher_id</w:t>
+      </w:r>
+      <w:proofErr w:type="spellEnd"/>
+      <w:r>
+        <w:rPr>
+          <w:rFonts w:asciiTheme="minorHAnsi" w:hAnsiTheme="minorHAnsi" w:cstheme="minorHAnsi"/>
+        </w:rPr>
+        <w:t xml:space="preserve">) REFERENCES </w:t>
+      </w:r>
+      <w:proofErr w:type="spellStart"/>
+      <w:r>
+        <w:rPr>
+          <w:rFonts w:asciiTheme="minorHAnsi" w:hAnsiTheme="minorHAnsi" w:cstheme="minorHAnsi"/>
+        </w:rPr>
+        <w:t>Dim_Publisher</w:t>
+      </w:r>
+      <w:proofErr w:type="spellEnd"/>
+      <w:r>
+        <w:rPr>
+          <w:rFonts w:asciiTheme="minorHAnsi" w:hAnsiTheme="minorHAnsi" w:cstheme="minorHAnsi"/>
+        </w:rPr>
+        <w:t>(</w:t>
+      </w:r>
+      <w:proofErr w:type="spellStart"/>
+      <w:r>
+        <w:rPr>
+          <w:rFonts w:asciiTheme="minorHAnsi" w:hAnsiTheme="minorHAnsi" w:cstheme="minorHAnsi"/>
+        </w:rPr>
+        <w:t>publisher_id</w:t>
+      </w:r>
+      <w:proofErr w:type="spellEnd"/>
+      <w:r>
+        <w:rPr>
+          <w:rFonts w:asciiTheme="minorHAnsi" w:hAnsiTheme="minorHAnsi" w:cstheme="minorHAnsi"/>
+        </w:rPr>
+        <w:t>),</w:t>
+      </w:r>
+    </w:p>
+    <w:p>
+      <w:pPr>
+        <w:pStyle w:val="Text"/>
+        <w:spacing w:line="264" w:lineRule="auto"/>
+        <w:rPr>
+          <w:rFonts w:asciiTheme="minorHAnsi" w:hAnsiTheme="minorHAnsi" w:cstheme="minorHAnsi"/>
+        </w:rPr>
+      </w:pPr>
+      <w:r>
+        <w:rPr>
+          <w:rFonts w:asciiTheme="minorHAnsi" w:hAnsiTheme="minorHAnsi" w:cstheme="minorHAnsi"/>
+        </w:rPr>
+        <w:t xml:space="preserve">    FOREIGN KEY (</w:t>
+      </w:r>
+      <w:proofErr w:type="spellStart"/>
+      <w:r>
+        <w:rPr>
+          <w:rFonts w:asciiTheme="minorHAnsi" w:hAnsiTheme="minorHAnsi" w:cstheme="minorHAnsi"/>
+        </w:rPr>
+        <w:t>time_id</w:t>
+      </w:r>
+      <w:proofErr w:type="spellEnd"/>
+      <w:r>
+        <w:rPr>
+          <w:rFonts w:asciiTheme="minorHAnsi" w:hAnsiTheme="minorHAnsi" w:cstheme="minorHAnsi"/>
+        </w:rPr>
+        <w:t xml:space="preserve">) REFERENCES </w:t>
+      </w:r>
+      <w:proofErr w:type="spellStart"/>
+      <w:r>
+        <w:rPr>
+          <w:rFonts w:asciiTheme="minorHAnsi" w:hAnsiTheme="minorHAnsi" w:cstheme="minorHAnsi"/>
+        </w:rPr>
+        <w:t>Dim_Time</w:t>
+      </w:r>
+      <w:proofErr w:type="spellEnd"/>
+      <w:r>
+        <w:rPr>
+          <w:rFonts w:asciiTheme="minorHAnsi" w:hAnsiTheme="minorHAnsi" w:cstheme="minorHAnsi"/>
+        </w:rPr>
+        <w:t>(</w:t>
+      </w:r>
+      <w:proofErr w:type="spellStart"/>
+      <w:r>
+        <w:rPr>
+          <w:rFonts w:asciiTheme="minorHAnsi" w:hAnsiTheme="minorHAnsi" w:cstheme="minorHAnsi"/>
+        </w:rPr>
+        <w:t>time_id</w:t>
+      </w:r>
+      <w:proofErr w:type="spellEnd"/>
+      <w:r>
+        <w:rPr>
+          <w:rFonts w:asciiTheme="minorHAnsi" w:hAnsiTheme="minorHAnsi" w:cstheme="minorHAnsi"/>
+        </w:rPr>
+        <w:t>),</w:t>
+      </w:r>
+    </w:p>
+    <w:p>
+      <w:pPr>
+        <w:pStyle w:val="Text"/>
+        <w:spacing w:line="264" w:lineRule="auto"/>
+        <w:rPr>
+          <w:rFonts w:asciiTheme="minorHAnsi" w:hAnsiTheme="minorHAnsi" w:cstheme="minorHAnsi"/>
+        </w:rPr>
+      </w:pPr>
+      <w:r>
+        <w:rPr>
+          <w:rFonts w:asciiTheme="minorHAnsi" w:hAnsiTheme="minorHAnsi" w:cstheme="minorHAnsi"/>
+        </w:rPr>
+        <w:t xml:space="preserve">    FOREIGN KEY (</w:t>
+      </w:r>
+      <w:proofErr w:type="spellStart"/>
+      <w:r>
+        <w:rPr>
+          <w:rFonts w:asciiTheme="minorHAnsi" w:hAnsiTheme="minorHAnsi" w:cstheme="minorHAnsi"/>
+        </w:rPr>
+        <w:t>links_id</w:t>
+      </w:r>
+      <w:proofErr w:type="spellEnd"/>
+      <w:r>
+        <w:rPr>
+          <w:rFonts w:asciiTheme="minorHAnsi" w:hAnsiTheme="minorHAnsi" w:cstheme="minorHAnsi"/>
+        </w:rPr>
+        <w:t xml:space="preserve">) REFERENCES </w:t>
+      </w:r>
+      <w:proofErr w:type="spellStart"/>
+      <w:r>
+        <w:rPr>
+          <w:rFonts w:asciiTheme="minorHAnsi" w:hAnsiTheme="minorHAnsi" w:cstheme="minorHAnsi"/>
+        </w:rPr>
+        <w:t>Dim_Links</w:t>
+      </w:r>
+      <w:proofErr w:type="spellEnd"/>
+      <w:r>
+        <w:rPr>
+          <w:rFonts w:asciiTheme="minorHAnsi" w:hAnsiTheme="minorHAnsi" w:cstheme="minorHAnsi"/>
+        </w:rPr>
+        <w:t>(</w:t>
+      </w:r>
+      <w:proofErr w:type="spellStart"/>
+      <w:r>
+        <w:rPr>
+          <w:rFonts w:asciiTheme="minorHAnsi" w:hAnsiTheme="minorHAnsi" w:cstheme="minorHAnsi"/>
+        </w:rPr>
+        <w:t>links_id</w:t>
+      </w:r>
+      <w:proofErr w:type="spellEnd"/>
+      <w:r>
+        <w:rPr>
+          <w:rFonts w:asciiTheme="minorHAnsi" w:hAnsiTheme="minorHAnsi" w:cstheme="minorHAnsi"/>
+        </w:rPr>
+        <w:t>)</w:t>
+      </w:r>
+    </w:p>
+    <w:p>
+      <w:pPr>
+        <w:pStyle w:val="Text"/>
+        <w:spacing w:after="0" w:line="264" w:lineRule="auto"/>
+        <w:rPr>
+          <w:rFonts w:asciiTheme="minorHAnsi" w:hAnsiTheme="minorHAnsi" w:cstheme="minorHAnsi"/>
+        </w:rPr>
+      </w:pPr>
+      <w:r>
+        <w:rPr>
+          <w:rFonts w:asciiTheme="minorHAnsi" w:hAnsiTheme="minorHAnsi" w:cstheme="minorHAnsi"/>
+        </w:rPr>
+        <w:t>);</w:t>
+      </w:r>
     </w:p>
     <w:p>
       <w:pPr>
@@ -1779,33 +2827,584 @@
           <w:rFonts w:asciiTheme="minorHAnsi" w:hAnsiTheme="minorHAnsi" w:cstheme="minorHAnsi"/>
         </w:rPr>
       </w:pPr>
-    </w:p>
-    <w:p>
-      <w:pPr>
-        <w:pStyle w:val="Text"/>
-        <w:spacing w:after="0" w:line="264" w:lineRule="auto"/>
-        <w:rPr>
-          <w:rFonts w:asciiTheme="minorHAnsi" w:hAnsiTheme="minorHAnsi" w:cstheme="minorHAnsi"/>
-        </w:rPr>
-      </w:pPr>
-    </w:p>
-    <w:p>
-      <w:pPr>
-        <w:pStyle w:val="Text"/>
-        <w:spacing w:after="0" w:line="264" w:lineRule="auto"/>
-        <w:rPr>
-          <w:rFonts w:asciiTheme="minorHAnsi" w:hAnsiTheme="minorHAnsi" w:cstheme="minorHAnsi"/>
-        </w:rPr>
-      </w:pPr>
-    </w:p>
-    <w:p>
-      <w:pPr>
-        <w:pStyle w:val="Text"/>
-        <w:spacing w:after="0" w:line="264" w:lineRule="auto"/>
-        <w:rPr>
-          <w:rFonts w:asciiTheme="minorHAnsi" w:hAnsiTheme="minorHAnsi" w:cstheme="minorHAnsi"/>
-        </w:rPr>
-      </w:pPr>
+      <w:proofErr w:type="spellStart"/>
+      <w:r>
+        <w:rPr>
+          <w:rFonts w:asciiTheme="minorHAnsi" w:hAnsiTheme="minorHAnsi" w:cstheme="minorHAnsi"/>
+        </w:rPr>
+        <w:t>Fact_Publication</w:t>
+      </w:r>
+      <w:proofErr w:type="spellEnd"/>
+      <w:r>
+        <w:rPr>
+          <w:rFonts w:asciiTheme="minorHAnsi" w:hAnsiTheme="minorHAnsi" w:cstheme="minorHAnsi"/>
+        </w:rPr>
+        <w:t>:</w:t>
+      </w:r>
+    </w:p>
+    <w:p>
+      <w:pPr>
+        <w:pStyle w:val="Text"/>
+        <w:spacing w:after="0" w:line="264" w:lineRule="auto"/>
+        <w:rPr>
+          <w:rFonts w:asciiTheme="minorHAnsi" w:hAnsiTheme="minorHAnsi" w:cstheme="minorHAnsi"/>
+        </w:rPr>
+      </w:pPr>
+      <w:r>
+        <w:rPr>
+          <w:rFonts w:asciiTheme="minorHAnsi" w:hAnsiTheme="minorHAnsi" w:cstheme="minorHAnsi"/>
+        </w:rPr>
+        <w:drawing>
+          <wp:inline distT="0" distB="0" distL="0" distR="0" wp14:anchorId="29DC48D3" wp14:editId="75F3ADF1">
+            <wp:extent cx="6479540" cy="243205"/>
+            <wp:effectExtent l="0" t="0" r="0" b="4445"/>
+            <wp:docPr id="516606168" name="Picture 1"/>
+            <wp:cNvGraphicFramePr>
+              <a:graphicFrameLocks xmlns:a="http://schemas.openxmlformats.org/drawingml/2006/main" noChangeAspect="1"/>
+            </wp:cNvGraphicFramePr>
+            <a:graphic xmlns:a="http://schemas.openxmlformats.org/drawingml/2006/main">
+              <a:graphicData uri="http://schemas.openxmlformats.org/drawingml/2006/picture">
+                <pic:pic xmlns:pic="http://schemas.openxmlformats.org/drawingml/2006/picture">
+                  <pic:nvPicPr>
+                    <pic:cNvPr id="516606168" name=""/>
+                    <pic:cNvPicPr/>
+                  </pic:nvPicPr>
+                  <pic:blipFill>
+                    <a:blip r:embed="rId7"/>
+                    <a:stretch>
+                      <a:fillRect/>
+                    </a:stretch>
+                  </pic:blipFill>
+                  <pic:spPr>
+                    <a:xfrm>
+                      <a:off x="0" y="0"/>
+                      <a:ext cx="6479540" cy="243205"/>
+                    </a:xfrm>
+                    <a:prstGeom prst="rect">
+                      <a:avLst/>
+                    </a:prstGeom>
+                  </pic:spPr>
+                </pic:pic>
+              </a:graphicData>
+            </a:graphic>
+          </wp:inline>
+        </w:drawing>
+      </w:r>
+    </w:p>
+    <w:p>
+      <w:pPr>
+        <w:pStyle w:val="Text"/>
+        <w:spacing w:after="0" w:line="264" w:lineRule="auto"/>
+        <w:rPr>
+          <w:rFonts w:asciiTheme="minorHAnsi" w:hAnsiTheme="minorHAnsi" w:cstheme="minorHAnsi"/>
+        </w:rPr>
+      </w:pPr>
+      <w:proofErr w:type="spellStart"/>
+      <w:r>
+        <w:rPr>
+          <w:rFonts w:asciiTheme="minorHAnsi" w:hAnsiTheme="minorHAnsi" w:cstheme="minorHAnsi"/>
+        </w:rPr>
+        <w:t>Dim_Details</w:t>
+      </w:r>
+      <w:proofErr w:type="spellEnd"/>
+      <w:r>
+        <w:rPr>
+          <w:rFonts w:asciiTheme="minorHAnsi" w:hAnsiTheme="minorHAnsi" w:cstheme="minorHAnsi"/>
+        </w:rPr>
+        <w:t>:</w:t>
+      </w:r>
+    </w:p>
+    <w:p>
+      <w:pPr>
+        <w:pStyle w:val="Text"/>
+        <w:spacing w:after="0" w:line="264" w:lineRule="auto"/>
+        <w:rPr>
+          <w:rFonts w:asciiTheme="minorHAnsi" w:hAnsiTheme="minorHAnsi" w:cstheme="minorHAnsi"/>
+        </w:rPr>
+      </w:pPr>
+      <w:r>
+        <w:rPr>
+          <w:rFonts w:asciiTheme="minorHAnsi" w:hAnsiTheme="minorHAnsi" w:cstheme="minorHAnsi"/>
+        </w:rPr>
+        <w:drawing>
+          <wp:inline distT="0" distB="0" distL="0" distR="0" wp14:anchorId="2ACB07C2" wp14:editId="49F566FB">
+            <wp:extent cx="4344006" cy="390580"/>
+            <wp:effectExtent l="0" t="0" r="0" b="9525"/>
+            <wp:docPr id="230093715" name="Picture 1"/>
+            <wp:cNvGraphicFramePr>
+              <a:graphicFrameLocks xmlns:a="http://schemas.openxmlformats.org/drawingml/2006/main" noChangeAspect="1"/>
+            </wp:cNvGraphicFramePr>
+            <a:graphic xmlns:a="http://schemas.openxmlformats.org/drawingml/2006/main">
+              <a:graphicData uri="http://schemas.openxmlformats.org/drawingml/2006/picture">
+                <pic:pic xmlns:pic="http://schemas.openxmlformats.org/drawingml/2006/picture">
+                  <pic:nvPicPr>
+                    <pic:cNvPr id="230093715" name=""/>
+                    <pic:cNvPicPr/>
+                  </pic:nvPicPr>
+                  <pic:blipFill>
+                    <a:blip r:embed="rId8"/>
+                    <a:stretch>
+                      <a:fillRect/>
+                    </a:stretch>
+                  </pic:blipFill>
+                  <pic:spPr>
+                    <a:xfrm>
+                      <a:off x="0" y="0"/>
+                      <a:ext cx="4344006" cy="390580"/>
+                    </a:xfrm>
+                    <a:prstGeom prst="rect">
+                      <a:avLst/>
+                    </a:prstGeom>
+                  </pic:spPr>
+                </pic:pic>
+              </a:graphicData>
+            </a:graphic>
+          </wp:inline>
+        </w:drawing>
+      </w:r>
+    </w:p>
+    <w:p>
+      <w:pPr>
+        <w:pStyle w:val="Text"/>
+        <w:spacing w:after="0" w:line="264" w:lineRule="auto"/>
+        <w:rPr>
+          <w:rFonts w:asciiTheme="minorHAnsi" w:hAnsiTheme="minorHAnsi" w:cstheme="minorHAnsi"/>
+        </w:rPr>
+      </w:pPr>
+      <w:proofErr w:type="spellStart"/>
+      <w:r>
+        <w:rPr>
+          <w:rFonts w:asciiTheme="minorHAnsi" w:hAnsiTheme="minorHAnsi" w:cstheme="minorHAnsi"/>
+        </w:rPr>
+        <w:t>Dim_Author</w:t>
+      </w:r>
+      <w:proofErr w:type="spellEnd"/>
+      <w:r>
+        <w:rPr>
+          <w:rFonts w:asciiTheme="minorHAnsi" w:hAnsiTheme="minorHAnsi" w:cstheme="minorHAnsi"/>
+        </w:rPr>
+        <w:t>:</w:t>
+      </w:r>
+    </w:p>
+    <w:p>
+      <w:pPr>
+        <w:pStyle w:val="Text"/>
+        <w:spacing w:after="0" w:line="264" w:lineRule="auto"/>
+        <w:rPr>
+          <w:rFonts w:asciiTheme="minorHAnsi" w:hAnsiTheme="minorHAnsi" w:cstheme="minorHAnsi"/>
+        </w:rPr>
+      </w:pPr>
+      <w:r>
+        <w:rPr>
+          <w:rFonts w:asciiTheme="minorHAnsi" w:hAnsiTheme="minorHAnsi" w:cstheme="minorHAnsi"/>
+        </w:rPr>
+        <w:drawing>
+          <wp:inline distT="0" distB="0" distL="0" distR="0" wp14:anchorId="26E08F97" wp14:editId="0FF152B9">
+            <wp:extent cx="5410955" cy="409632"/>
+            <wp:effectExtent l="0" t="0" r="0" b="9525"/>
+            <wp:docPr id="1340661960" name="Picture 1"/>
+            <wp:cNvGraphicFramePr>
+              <a:graphicFrameLocks xmlns:a="http://schemas.openxmlformats.org/drawingml/2006/main" noChangeAspect="1"/>
+            </wp:cNvGraphicFramePr>
+            <a:graphic xmlns:a="http://schemas.openxmlformats.org/drawingml/2006/main">
+              <a:graphicData uri="http://schemas.openxmlformats.org/drawingml/2006/picture">
+                <pic:pic xmlns:pic="http://schemas.openxmlformats.org/drawingml/2006/picture">
+                  <pic:nvPicPr>
+                    <pic:cNvPr id="1340661960" name=""/>
+                    <pic:cNvPicPr/>
+                  </pic:nvPicPr>
+                  <pic:blipFill>
+                    <a:blip r:embed="rId9"/>
+                    <a:stretch>
+                      <a:fillRect/>
+                    </a:stretch>
+                  </pic:blipFill>
+                  <pic:spPr>
+                    <a:xfrm>
+                      <a:off x="0" y="0"/>
+                      <a:ext cx="5410955" cy="409632"/>
+                    </a:xfrm>
+                    <a:prstGeom prst="rect">
+                      <a:avLst/>
+                    </a:prstGeom>
+                  </pic:spPr>
+                </pic:pic>
+              </a:graphicData>
+            </a:graphic>
+          </wp:inline>
+        </w:drawing>
+      </w:r>
+    </w:p>
+    <w:p>
+      <w:pPr>
+        <w:pStyle w:val="Text"/>
+        <w:spacing w:after="0" w:line="264" w:lineRule="auto"/>
+        <w:rPr>
+          <w:rFonts w:asciiTheme="minorHAnsi" w:hAnsiTheme="minorHAnsi" w:cstheme="minorHAnsi"/>
+        </w:rPr>
+      </w:pPr>
+      <w:proofErr w:type="spellStart"/>
+      <w:r>
+        <w:rPr>
+          <w:rFonts w:asciiTheme="minorHAnsi" w:hAnsiTheme="minorHAnsi" w:cstheme="minorHAnsi"/>
+        </w:rPr>
+        <w:t>Dim_Publisher</w:t>
+      </w:r>
+      <w:proofErr w:type="spellEnd"/>
+      <w:r>
+        <w:rPr>
+          <w:rFonts w:asciiTheme="minorHAnsi" w:hAnsiTheme="minorHAnsi" w:cstheme="minorHAnsi"/>
+        </w:rPr>
+        <w:t>:</w:t>
+      </w:r>
+    </w:p>
+    <w:p>
+      <w:pPr>
+        <w:pStyle w:val="Text"/>
+        <w:spacing w:after="0" w:line="264" w:lineRule="auto"/>
+        <w:rPr>
+          <w:rFonts w:asciiTheme="minorHAnsi" w:hAnsiTheme="minorHAnsi" w:cstheme="minorHAnsi"/>
+        </w:rPr>
+      </w:pPr>
+      <w:r>
+        <w:rPr>
+          <w:rFonts w:asciiTheme="minorHAnsi" w:hAnsiTheme="minorHAnsi" w:cstheme="minorHAnsi"/>
+        </w:rPr>
+        <w:drawing>
+          <wp:inline distT="0" distB="0" distL="0" distR="0" wp14:anchorId="2A15A46F" wp14:editId="1B5208D3">
+            <wp:extent cx="5125165" cy="362001"/>
+            <wp:effectExtent l="0" t="0" r="0" b="0"/>
+            <wp:docPr id="43132432" name="Picture 1"/>
+            <wp:cNvGraphicFramePr>
+              <a:graphicFrameLocks xmlns:a="http://schemas.openxmlformats.org/drawingml/2006/main" noChangeAspect="1"/>
+            </wp:cNvGraphicFramePr>
+            <a:graphic xmlns:a="http://schemas.openxmlformats.org/drawingml/2006/main">
+              <a:graphicData uri="http://schemas.openxmlformats.org/drawingml/2006/picture">
+                <pic:pic xmlns:pic="http://schemas.openxmlformats.org/drawingml/2006/picture">
+                  <pic:nvPicPr>
+                    <pic:cNvPr id="43132432" name=""/>
+                    <pic:cNvPicPr/>
+                  </pic:nvPicPr>
+                  <pic:blipFill>
+                    <a:blip r:embed="rId10"/>
+                    <a:stretch>
+                      <a:fillRect/>
+                    </a:stretch>
+                  </pic:blipFill>
+                  <pic:spPr>
+                    <a:xfrm>
+                      <a:off x="0" y="0"/>
+                      <a:ext cx="5125165" cy="362001"/>
+                    </a:xfrm>
+                    <a:prstGeom prst="rect">
+                      <a:avLst/>
+                    </a:prstGeom>
+                  </pic:spPr>
+                </pic:pic>
+              </a:graphicData>
+            </a:graphic>
+          </wp:inline>
+        </w:drawing>
+      </w:r>
+    </w:p>
+    <w:p>
+      <w:pPr>
+        <w:pStyle w:val="Text"/>
+        <w:spacing w:after="0" w:line="264" w:lineRule="auto"/>
+        <w:rPr>
+          <w:rFonts w:asciiTheme="minorHAnsi" w:hAnsiTheme="minorHAnsi" w:cstheme="minorHAnsi"/>
+        </w:rPr>
+      </w:pPr>
+      <w:proofErr w:type="spellStart"/>
+      <w:r>
+        <w:rPr>
+          <w:rFonts w:asciiTheme="minorHAnsi" w:hAnsiTheme="minorHAnsi" w:cstheme="minorHAnsi"/>
+        </w:rPr>
+        <w:t>Dim_Time</w:t>
+      </w:r>
+      <w:proofErr w:type="spellEnd"/>
+      <w:r>
+        <w:rPr>
+          <w:rFonts w:asciiTheme="minorHAnsi" w:hAnsiTheme="minorHAnsi" w:cstheme="minorHAnsi"/>
+        </w:rPr>
+        <w:t>:</w:t>
+      </w:r>
+    </w:p>
+    <w:p>
+      <w:pPr>
+        <w:pStyle w:val="Text"/>
+        <w:spacing w:after="0" w:line="264" w:lineRule="auto"/>
+        <w:rPr>
+          <w:rFonts w:asciiTheme="minorHAnsi" w:hAnsiTheme="minorHAnsi" w:cstheme="minorHAnsi"/>
+        </w:rPr>
+      </w:pPr>
+      <w:r>
+        <w:rPr>
+          <w:rFonts w:asciiTheme="minorHAnsi" w:hAnsiTheme="minorHAnsi" w:cstheme="minorHAnsi"/>
+        </w:rPr>
+        <w:drawing>
+          <wp:inline distT="0" distB="0" distL="0" distR="0" wp14:anchorId="680BCCF9" wp14:editId="79864666">
+            <wp:extent cx="3267531" cy="362001"/>
+            <wp:effectExtent l="0" t="0" r="0" b="0"/>
+            <wp:docPr id="1643432076" name="Picture 1"/>
+            <wp:cNvGraphicFramePr>
+              <a:graphicFrameLocks xmlns:a="http://schemas.openxmlformats.org/drawingml/2006/main" noChangeAspect="1"/>
+            </wp:cNvGraphicFramePr>
+            <a:graphic xmlns:a="http://schemas.openxmlformats.org/drawingml/2006/main">
+              <a:graphicData uri="http://schemas.openxmlformats.org/drawingml/2006/picture">
+                <pic:pic xmlns:pic="http://schemas.openxmlformats.org/drawingml/2006/picture">
+                  <pic:nvPicPr>
+                    <pic:cNvPr id="1643432076" name=""/>
+                    <pic:cNvPicPr/>
+                  </pic:nvPicPr>
+                  <pic:blipFill>
+                    <a:blip r:embed="rId11"/>
+                    <a:stretch>
+                      <a:fillRect/>
+                    </a:stretch>
+                  </pic:blipFill>
+                  <pic:spPr>
+                    <a:xfrm>
+                      <a:off x="0" y="0"/>
+                      <a:ext cx="3267531" cy="362001"/>
+                    </a:xfrm>
+                    <a:prstGeom prst="rect">
+                      <a:avLst/>
+                    </a:prstGeom>
+                  </pic:spPr>
+                </pic:pic>
+              </a:graphicData>
+            </a:graphic>
+          </wp:inline>
+        </w:drawing>
+      </w:r>
+    </w:p>
+    <w:p>
+      <w:pPr>
+        <w:pStyle w:val="Text"/>
+        <w:spacing w:after="0" w:line="264" w:lineRule="auto"/>
+        <w:rPr>
+          <w:rFonts w:asciiTheme="minorHAnsi" w:hAnsiTheme="minorHAnsi" w:cstheme="minorHAnsi"/>
+        </w:rPr>
+      </w:pPr>
+      <w:proofErr w:type="spellStart"/>
+      <w:r>
+        <w:rPr>
+          <w:rFonts w:asciiTheme="minorHAnsi" w:hAnsiTheme="minorHAnsi" w:cstheme="minorHAnsi"/>
+        </w:rPr>
+        <w:t>Dim_Links</w:t>
+      </w:r>
+      <w:proofErr w:type="spellEnd"/>
+      <w:r>
+        <w:rPr>
+          <w:rFonts w:asciiTheme="minorHAnsi" w:hAnsiTheme="minorHAnsi" w:cstheme="minorHAnsi"/>
+        </w:rPr>
+        <w:t>:</w:t>
+      </w:r>
+    </w:p>
+    <w:p>
+      <w:pPr>
+        <w:pStyle w:val="Text"/>
+        <w:spacing w:after="0" w:line="264" w:lineRule="auto"/>
+        <w:rPr>
+          <w:rFonts w:asciiTheme="minorHAnsi" w:hAnsiTheme="minorHAnsi" w:cstheme="minorHAnsi"/>
+        </w:rPr>
+      </w:pPr>
+      <w:r>
+        <w:rPr>
+          <w:rFonts w:asciiTheme="minorHAnsi" w:hAnsiTheme="minorHAnsi" w:cstheme="minorHAnsi"/>
+        </w:rPr>
+        <w:drawing>
+          <wp:inline distT="0" distB="0" distL="0" distR="0" wp14:anchorId="17ADCA27" wp14:editId="102702B2">
+            <wp:extent cx="5449060" cy="400106"/>
+            <wp:effectExtent l="0" t="0" r="0" b="0"/>
+            <wp:docPr id="433953200" name="Picture 1"/>
+            <wp:cNvGraphicFramePr>
+              <a:graphicFrameLocks xmlns:a="http://schemas.openxmlformats.org/drawingml/2006/main" noChangeAspect="1"/>
+            </wp:cNvGraphicFramePr>
+            <a:graphic xmlns:a="http://schemas.openxmlformats.org/drawingml/2006/main">
+              <a:graphicData uri="http://schemas.openxmlformats.org/drawingml/2006/picture">
+                <pic:pic xmlns:pic="http://schemas.openxmlformats.org/drawingml/2006/picture">
+                  <pic:nvPicPr>
+                    <pic:cNvPr id="433953200" name=""/>
+                    <pic:cNvPicPr/>
+                  </pic:nvPicPr>
+                  <pic:blipFill>
+                    <a:blip r:embed="rId12"/>
+                    <a:stretch>
+                      <a:fillRect/>
+                    </a:stretch>
+                  </pic:blipFill>
+                  <pic:spPr>
+                    <a:xfrm>
+                      <a:off x="0" y="0"/>
+                      <a:ext cx="5449060" cy="400106"/>
+                    </a:xfrm>
+                    <a:prstGeom prst="rect">
+                      <a:avLst/>
+                    </a:prstGeom>
+                  </pic:spPr>
+                </pic:pic>
+              </a:graphicData>
+            </a:graphic>
+          </wp:inline>
+        </w:drawing>
+      </w:r>
+    </w:p>
+    <w:p>
+      <w:pPr>
+        <w:pStyle w:val="Text"/>
+        <w:spacing w:after="0" w:line="264" w:lineRule="auto"/>
+        <w:rPr>
+          <w:rFonts w:asciiTheme="minorHAnsi" w:hAnsiTheme="minorHAnsi" w:cstheme="minorHAnsi"/>
+        </w:rPr>
+      </w:pPr>
+      <w:r>
+        <w:rPr>
+          <w:rFonts w:asciiTheme="minorHAnsi" w:hAnsiTheme="minorHAnsi" w:cstheme="minorHAnsi"/>
+          <w:noProof/>
+        </w:rPr>
+        <w:lastRenderedPageBreak/>
+        <mc:AlternateContent>
+          <mc:Choice Requires="wpg">
+            <w:drawing>
+              <wp:anchor distT="0" distB="0" distL="114300" distR="114300" simplePos="0" relativeHeight="251659264" behindDoc="0" locked="0" layoutInCell="1" allowOverlap="1" wp14:anchorId="7E17C97C" wp14:editId="2AE3B5B4">
+                <wp:simplePos x="0" y="0"/>
+                <wp:positionH relativeFrom="column">
+                  <wp:posOffset>2387</wp:posOffset>
+                </wp:positionH>
+                <wp:positionV relativeFrom="paragraph">
+                  <wp:posOffset>171640</wp:posOffset>
+                </wp:positionV>
+                <wp:extent cx="3521710" cy="2642266"/>
+                <wp:effectExtent l="0" t="0" r="2540" b="5715"/>
+                <wp:wrapSquare wrapText="bothSides"/>
+                <wp:docPr id="1557920581" name="Group 2"/>
+                <wp:cNvGraphicFramePr/>
+                <a:graphic xmlns:a="http://schemas.openxmlformats.org/drawingml/2006/main">
+                  <a:graphicData uri="http://schemas.microsoft.com/office/word/2010/wordprocessingGroup">
+                    <wpg:wgp>
+                      <wpg:cNvGrpSpPr/>
+                      <wpg:grpSpPr>
+                        <a:xfrm>
+                          <a:off x="0" y="0"/>
+                          <a:ext cx="3521710" cy="2642266"/>
+                          <a:chOff x="0" y="0"/>
+                          <a:chExt cx="3521710" cy="2642266"/>
+                        </a:xfrm>
+                      </wpg:grpSpPr>
+                      <pic:pic xmlns:pic="http://schemas.openxmlformats.org/drawingml/2006/picture">
+                        <pic:nvPicPr>
+                          <pic:cNvPr id="1599158395" name="Picture 1"/>
+                          <pic:cNvPicPr>
+                            <a:picLocks noChangeAspect="1"/>
+                          </pic:cNvPicPr>
+                        </pic:nvPicPr>
+                        <pic:blipFill rotWithShape="1">
+                          <a:blip r:embed="rId13" cstate="print">
+                            <a:extLst>
+                              <a:ext uri="{28A0092B-C50C-407E-A947-70E740481C1C}">
+                                <a14:useLocalDpi xmlns:a14="http://schemas.microsoft.com/office/drawing/2010/main" val="0"/>
+                              </a:ext>
+                            </a:extLst>
+                          </a:blip>
+                          <a:srcRect l="21476" t="33383" r="24163" b="15141"/>
+                          <a:stretch/>
+                        </pic:blipFill>
+                        <pic:spPr bwMode="auto">
+                          <a:xfrm>
+                            <a:off x="0" y="0"/>
+                            <a:ext cx="3521710" cy="1875790"/>
+                          </a:xfrm>
+                          <a:prstGeom prst="rect">
+                            <a:avLst/>
+                          </a:prstGeom>
+                          <a:ln>
+                            <a:noFill/>
+                          </a:ln>
+                          <a:extLst>
+                            <a:ext uri="{53640926-AAD7-44D8-BBD7-CCE9431645EC}">
+                              <a14:shadowObscured xmlns:a14="http://schemas.microsoft.com/office/drawing/2010/main"/>
+                            </a:ext>
+                          </a:extLst>
+                        </pic:spPr>
+                      </pic:pic>
+                      <pic:pic xmlns:pic="http://schemas.openxmlformats.org/drawingml/2006/picture">
+                        <pic:nvPicPr>
+                          <pic:cNvPr id="1599174579" name="Picture 1" descr="A screenshot of a computer&#10;&#10;Description automatically generated"/>
+                          <pic:cNvPicPr>
+                            <a:picLocks noChangeAspect="1"/>
+                          </pic:cNvPicPr>
+                        </pic:nvPicPr>
+                        <pic:blipFill rotWithShape="1">
+                          <a:blip r:embed="rId14" cstate="print">
+                            <a:extLst>
+                              <a:ext uri="{28A0092B-C50C-407E-A947-70E740481C1C}">
+                                <a14:useLocalDpi xmlns:a14="http://schemas.microsoft.com/office/drawing/2010/main" val="0"/>
+                              </a:ext>
+                            </a:extLst>
+                          </a:blip>
+                          <a:srcRect l="21477" t="48865" r="24158" b="15791"/>
+                          <a:stretch/>
+                        </pic:blipFill>
+                        <pic:spPr bwMode="auto">
+                          <a:xfrm>
+                            <a:off x="0" y="1354486"/>
+                            <a:ext cx="3521710" cy="1287780"/>
+                          </a:xfrm>
+                          <a:prstGeom prst="rect">
+                            <a:avLst/>
+                          </a:prstGeom>
+                          <a:ln>
+                            <a:noFill/>
+                          </a:ln>
+                          <a:extLst>
+                            <a:ext uri="{53640926-AAD7-44D8-BBD7-CCE9431645EC}">
+                              <a14:shadowObscured xmlns:a14="http://schemas.microsoft.com/office/drawing/2010/main"/>
+                            </a:ext>
+                          </a:extLst>
+                        </pic:spPr>
+                      </pic:pic>
+                    </wpg:wgp>
+                  </a:graphicData>
+                </a:graphic>
+              </wp:anchor>
+            </w:drawing>
+          </mc:Choice>
+          <mc:Fallback>
+            <w:pict>
+              <v:group w14:anchorId="49FA7785" id="Group 2" o:spid="_x0000_s1026" style="position:absolute;margin-left:.2pt;margin-top:13.5pt;width:277.3pt;height:208.05pt;z-index:251659264" coordsize="35217,26422" o:gfxdata="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">
+                <v:shapetype id="_x0000_t75" coordsize="21600,21600" o:spt="75" o:preferrelative="t" path="m@4@5l@4@11@9@11@9@5xe" filled="f" stroked="f">
+                  <v:stroke joinstyle="miter"/>
+                  <v:formulas>
+                    <v:f eqn="if lineDrawn pixelLineWidth 0"/>
+                    <v:f eqn="sum @0 1 0"/>
+                    <v:f eqn="sum 0 0 @1"/>
+                    <v:f eqn="prod @2 1 2"/>
+                    <v:f eqn="prod @3 21600 pixelWidth"/>
+                    <v:f eqn="prod @3 21600 pixelHeight"/>
+                    <v:f eqn="sum @0 0 1"/>
+                    <v:f eqn="prod @6 1 2"/>
+                    <v:f eqn="prod @7 21600 pixelWidth"/>
+                    <v:f eqn="sum @8 21600 0"/>
+                    <v:f eqn="prod @7 21600 pixelHeight"/>
+                    <v:f eqn="sum @10 21600 0"/>
+                  </v:formulas>
+                  <v:path o:extrusionok="f" gradientshapeok="t" o:connecttype="rect"/>
+                  <o:lock v:ext="edit" aspectratio="t"/>
+                </v:shapetype>
+                <v:shape id="Picture 1" o:spid="_x0000_s1027" type="#_x0000_t75" style="position:absolute;width:35217;height:18757;visibility:visible;mso-wrap-style:square" o:gfxdata="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">
+                  <v:imagedata r:id="rId15" o:title="" croptop="21878f" cropbottom="9923f" cropleft="14075f" cropright="15835f"/>
+                </v:shape>
+                <v:shape id="Picture 1" o:spid="_x0000_s1028" type="#_x0000_t75" alt="A screenshot of a computer&#10;&#10;Description automatically generated" style="position:absolute;top:13544;width:35217;height:12878;visibility:visible;mso-wrap-style:square" o:gfxdata="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">
+                  <v:imagedata r:id="rId16" o:title="A screenshot of a computer&#10;&#10;Description automatically generated" croptop="32024f" cropbottom="10349f" cropleft="14075f" cropright="15832f"/>
+                </v:shape>
+                <w10:wrap type="square"/>
+              </v:group>
+            </w:pict>
+          </mc:Fallback>
+        </mc:AlternateContent>
+      </w:r>
       <w:r>
         <w:rPr>
           <w:rFonts w:asciiTheme="minorHAnsi" w:hAnsiTheme="minorHAnsi" w:cstheme="minorHAnsi"/>
@@ -1824,6 +3423,132 @@
         </w:rPr>
         <w:t xml:space="preserve"> (screenshot)</w:t>
       </w:r>
+    </w:p>
+    <w:p>
+      <w:pPr>
+        <w:pStyle w:val="Text"/>
+        <w:spacing w:after="0" w:line="264" w:lineRule="auto"/>
+        <w:rPr>
+          <w:rFonts w:asciiTheme="minorHAnsi" w:hAnsiTheme="minorHAnsi" w:cstheme="minorHAnsi"/>
+        </w:rPr>
+      </w:pPr>
+    </w:p>
+    <w:p>
+      <w:pPr>
+        <w:pStyle w:val="Text"/>
+        <w:spacing w:after="0" w:line="264" w:lineRule="auto"/>
+        <w:rPr>
+          <w:rFonts w:asciiTheme="minorHAnsi" w:hAnsiTheme="minorHAnsi" w:cstheme="minorHAnsi"/>
+        </w:rPr>
+      </w:pPr>
+    </w:p>
+    <w:p>
+      <w:pPr>
+        <w:pStyle w:val="Text"/>
+        <w:spacing w:after="0" w:line="264" w:lineRule="auto"/>
+        <w:rPr>
+          <w:rFonts w:asciiTheme="minorHAnsi" w:hAnsiTheme="minorHAnsi" w:cstheme="minorHAnsi"/>
+        </w:rPr>
+      </w:pPr>
+    </w:p>
+    <w:p>
+      <w:pPr>
+        <w:pStyle w:val="Text"/>
+        <w:spacing w:after="0" w:line="264" w:lineRule="auto"/>
+        <w:rPr>
+          <w:rFonts w:asciiTheme="minorHAnsi" w:hAnsiTheme="minorHAnsi" w:cstheme="minorHAnsi"/>
+        </w:rPr>
+      </w:pPr>
+    </w:p>
+    <w:p>
+      <w:pPr>
+        <w:pStyle w:val="Text"/>
+        <w:spacing w:after="0" w:line="264" w:lineRule="auto"/>
+        <w:rPr>
+          <w:rFonts w:asciiTheme="minorHAnsi" w:hAnsiTheme="minorHAnsi" w:cstheme="minorHAnsi"/>
+        </w:rPr>
+      </w:pPr>
+    </w:p>
+    <w:p>
+      <w:pPr>
+        <w:pStyle w:val="Text"/>
+        <w:spacing w:after="0" w:line="264" w:lineRule="auto"/>
+        <w:rPr>
+          <w:rFonts w:asciiTheme="minorHAnsi" w:hAnsiTheme="minorHAnsi" w:cstheme="minorHAnsi"/>
+        </w:rPr>
+      </w:pPr>
+    </w:p>
+    <w:p>
+      <w:pPr>
+        <w:pStyle w:val="Text"/>
+        <w:spacing w:after="0" w:line="264" w:lineRule="auto"/>
+        <w:rPr>
+          <w:rFonts w:asciiTheme="minorHAnsi" w:hAnsiTheme="minorHAnsi" w:cstheme="minorHAnsi"/>
+        </w:rPr>
+      </w:pPr>
+    </w:p>
+    <w:p>
+      <w:pPr>
+        <w:pStyle w:val="Text"/>
+        <w:spacing w:after="0" w:line="264" w:lineRule="auto"/>
+        <w:rPr>
+          <w:rFonts w:asciiTheme="minorHAnsi" w:hAnsiTheme="minorHAnsi" w:cstheme="minorHAnsi"/>
+        </w:rPr>
+      </w:pPr>
+    </w:p>
+    <w:p>
+      <w:pPr>
+        <w:pStyle w:val="Text"/>
+        <w:spacing w:after="0" w:line="264" w:lineRule="auto"/>
+        <w:rPr>
+          <w:rFonts w:asciiTheme="minorHAnsi" w:hAnsiTheme="minorHAnsi" w:cstheme="minorHAnsi"/>
+        </w:rPr>
+      </w:pPr>
+    </w:p>
+    <w:p>
+      <w:pPr>
+        <w:pStyle w:val="Text"/>
+        <w:spacing w:after="0" w:line="264" w:lineRule="auto"/>
+        <w:rPr>
+          <w:rFonts w:asciiTheme="minorHAnsi" w:hAnsiTheme="minorHAnsi" w:cstheme="minorHAnsi"/>
+        </w:rPr>
+      </w:pPr>
+    </w:p>
+    <w:p>
+      <w:pPr>
+        <w:pStyle w:val="Text"/>
+        <w:spacing w:after="0" w:line="264" w:lineRule="auto"/>
+        <w:rPr>
+          <w:rFonts w:asciiTheme="minorHAnsi" w:hAnsiTheme="minorHAnsi" w:cstheme="minorHAnsi"/>
+        </w:rPr>
+      </w:pPr>
+    </w:p>
+    <w:p>
+      <w:pPr>
+        <w:pStyle w:val="Text"/>
+        <w:spacing w:after="0" w:line="264" w:lineRule="auto"/>
+        <w:rPr>
+          <w:rFonts w:asciiTheme="minorHAnsi" w:hAnsiTheme="minorHAnsi" w:cstheme="minorHAnsi"/>
+        </w:rPr>
+      </w:pPr>
+    </w:p>
+    <w:p>
+      <w:pPr>
+        <w:pStyle w:val="Text"/>
+        <w:spacing w:after="0" w:line="264" w:lineRule="auto"/>
+        <w:rPr>
+          <w:rFonts w:asciiTheme="minorHAnsi" w:hAnsiTheme="minorHAnsi" w:cstheme="minorHAnsi"/>
+        </w:rPr>
+      </w:pPr>
+    </w:p>
+    <w:p>
+      <w:pPr>
+        <w:pStyle w:val="Text"/>
+        <w:spacing w:after="0" w:line="264" w:lineRule="auto"/>
+        <w:rPr>
+          <w:rFonts w:asciiTheme="minorHAnsi" w:hAnsiTheme="minorHAnsi" w:cstheme="minorHAnsi"/>
+        </w:rPr>
+      </w:pPr>
     </w:p>
     <w:p>
       <w:pPr>
@@ -1936,21 +3661,7 @@
         <w:rPr>
           <w:rFonts w:asciiTheme="minorHAnsi" w:hAnsiTheme="minorHAnsi" w:cstheme="minorHAnsi"/>
         </w:rPr>
-        <w:t xml:space="preserve">in </w:t>
-      </w:r>
-      <w:proofErr w:type="gramStart"/>
-      <w:r>
-        <w:rPr>
-          <w:rFonts w:asciiTheme="minorHAnsi" w:hAnsiTheme="minorHAnsi" w:cstheme="minorHAnsi"/>
-        </w:rPr>
-        <w:t>transform?.</w:t>
-      </w:r>
-      <w:proofErr w:type="gramEnd"/>
-      <w:r>
-        <w:rPr>
-          <w:rFonts w:asciiTheme="minorHAnsi" w:hAnsiTheme="minorHAnsi" w:cstheme="minorHAnsi"/>
-        </w:rPr>
-        <w:t>* files.)</w:t>
+        <w:t>in transform?.* files.)</w:t>
       </w:r>
     </w:p>
     <w:p>
@@ -2422,6 +4133,7 @@
           <w:bCs/>
           <w:color w:val="2F5496" w:themeColor="accent1" w:themeShade="BF"/>
         </w:rPr>
+        <w:lastRenderedPageBreak/>
         <w:t>Task 4</w:t>
       </w:r>
     </w:p>
@@ -2875,8 +4587,8 @@
       </w:pPr>
     </w:p>
     <w:sectPr>
-      <w:headerReference w:type="default" r:id="rId7"/>
-      <w:footerReference w:type="default" r:id="rId8"/>
+      <w:headerReference w:type="default" r:id="rId17"/>
+      <w:footerReference w:type="default" r:id="rId18"/>
       <w:pgSz w:w="11906" w:h="16838"/>
       <w:pgMar w:top="619" w:right="851" w:bottom="851" w:left="851" w:header="563" w:footer="709" w:gutter="0"/>
       <w:cols w:space="720"/>
@@ -5019,6 +6731,7 @@
   <w:style w:type="character" w:default="1" w:styleId="DefaultParagraphFont">
     <w:name w:val="Default Paragraph Font"/>
     <w:uiPriority w:val="1"/>
+    <w:semiHidden/>
     <w:unhideWhenUsed/>
   </w:style>
   <w:style w:type="table" w:default="1" w:styleId="TableNormal">

</xml_diff>